<commit_message>
added some part replaceing
</commit_message>
<xml_diff>
--- a/user manual.docx
+++ b/user manual.docx
@@ -1,6 +1,6 @@
 
 <file path=word/document.xml><?xml version="1.0" encoding="utf-8"?>
-<w:document xmlns:wpc="http://schemas.microsoft.com/office/word/2010/wordprocessingCanvas" xmlns:mc="http://schemas.openxmlformats.org/markup-compatibility/2006" xmlns:o="urn:schemas-microsoft-com:office:office" xmlns:r="http://schemas.openxmlformats.org/officeDocument/2006/relationships" xmlns:m="http://schemas.openxmlformats.org/officeDocument/2006/math" xmlns:v="urn:schemas-microsoft-com:vml" xmlns:wp14="http://schemas.microsoft.com/office/word/2010/wordprocessingDrawing" xmlns:wp="http://schemas.openxmlformats.org/drawingml/2006/wordprocessingDrawing" xmlns:w10="urn:schemas-microsoft-com:office:word" xmlns:w="http://schemas.openxmlformats.org/wordprocessingml/2006/main" xmlns:w14="http://schemas.microsoft.com/office/word/2010/wordml" xmlns:w15="http://schemas.microsoft.com/office/word/2012/wordml" xmlns:wpg="http://schemas.microsoft.com/office/word/2010/wordprocessingGroup" xmlns:wpi="http://schemas.microsoft.com/office/word/2010/wordprocessingInk" xmlns:wne="http://schemas.microsoft.com/office/word/2006/wordml" xmlns:wps="http://schemas.microsoft.com/office/word/2010/wordprocessingShape" mc:Ignorable="w14 w15 wp14">
+<w:document xmlns:wpc="http://schemas.microsoft.com/office/word/2010/wordprocessingCanvas" xmlns:mo="http://schemas.microsoft.com/office/mac/office/2008/main" xmlns:mc="http://schemas.openxmlformats.org/markup-compatibility/2006" xmlns:mv="urn:schemas-microsoft-com:mac:vml" xmlns:o="urn:schemas-microsoft-com:office:office" xmlns:r="http://schemas.openxmlformats.org/officeDocument/2006/relationships" xmlns:m="http://schemas.openxmlformats.org/officeDocument/2006/math" xmlns:v="urn:schemas-microsoft-com:vml" xmlns:wp14="http://schemas.microsoft.com/office/word/2010/wordprocessingDrawing" xmlns:wp="http://schemas.openxmlformats.org/drawingml/2006/wordprocessingDrawing" xmlns:w10="urn:schemas-microsoft-com:office:word" xmlns:w="http://schemas.openxmlformats.org/wordprocessingml/2006/main" xmlns:w14="http://schemas.microsoft.com/office/word/2010/wordml" xmlns:wpg="http://schemas.microsoft.com/office/word/2010/wordprocessingGroup" xmlns:wpi="http://schemas.microsoft.com/office/word/2010/wordprocessingInk" xmlns:wne="http://schemas.microsoft.com/office/word/2006/wordml" xmlns:wps="http://schemas.microsoft.com/office/word/2010/wordprocessingShape" mc:Ignorable="w14 wp14">
   <w:body>
     <w:sdt>
       <w:sdtPr>
@@ -10,19 +10,18 @@
           <w:docPartUnique/>
         </w:docPartObj>
       </w:sdtPr>
-      <w:sdtEndPr/>
       <w:sdtContent>
         <w:p/>
         <w:p>
           <w:r>
             <w:rPr>
               <w:noProof/>
-              <w:lang w:eastAsia="en-GB"/>
+              <w:lang w:val="en-US"/>
             </w:rPr>
             <mc:AlternateContent>
               <mc:Choice Requires="wps">
                 <w:drawing>
-                  <wp:anchor distT="0" distB="0" distL="114300" distR="114300" simplePos="0" relativeHeight="251662336" behindDoc="0" locked="0" layoutInCell="1" allowOverlap="1">
+                  <wp:anchor distT="0" distB="0" distL="114300" distR="114300" simplePos="0" relativeHeight="251662336" behindDoc="0" locked="0" layoutInCell="1" allowOverlap="1" wp14:anchorId="35D9E51C" wp14:editId="03372E67">
                     <wp:simplePos x="0" y="0"/>
                     <mc:AlternateContent>
                       <mc:Choice Requires="wp14">
@@ -48,7 +47,7 @@
                         </wp:positionV>
                       </mc:Fallback>
                     </mc:AlternateContent>
-                    <wp:extent cx="3660775" cy="3651250"/>
+                    <wp:extent cx="3911600" cy="303530"/>
                     <wp:effectExtent l="0" t="0" r="10160" b="7620"/>
                     <wp:wrapSquare wrapText="bothSides"/>
                     <wp:docPr id="111" name="Text Box 111"/>
@@ -60,7 +59,7 @@
                           <wps:spPr>
                             <a:xfrm>
                               <a:off x="0" y="0"/>
-                              <a:ext cx="3660775" cy="3651250"/>
+                              <a:ext cx="3911600" cy="303530"/>
                             </a:xfrm>
                             <a:prstGeom prst="rect">
                               <a:avLst/>
@@ -107,7 +106,6 @@
                                     <w:calendar w:val="gregorian"/>
                                   </w:date>
                                 </w:sdtPr>
-                                <w:sdtEndPr/>
                                 <w:sdtContent>
                                   <w:p>
                                     <w:pPr>
@@ -152,7 +150,7 @@
                   </wp:anchor>
                 </w:drawing>
               </mc:Choice>
-              <mc:Fallback>
+              <mc:Fallback xmlns:w15="http://schemas.microsoft.com/office/word/2012/wordml">
                 <w:pict>
                   <v:shapetype id="_x0000_t202" coordsize="21600,21600" o:spt="202" path="m,l,21600r21600,l21600,xe">
                     <v:stroke joinstyle="miter"/>
@@ -217,12 +215,12 @@
           <w:r>
             <w:rPr>
               <w:noProof/>
-              <w:lang w:eastAsia="en-GB"/>
+              <w:lang w:val="en-US"/>
             </w:rPr>
             <mc:AlternateContent>
               <mc:Choice Requires="wps">
                 <w:drawing>
-                  <wp:anchor distT="0" distB="0" distL="114300" distR="114300" simplePos="0" relativeHeight="251661312" behindDoc="0" locked="0" layoutInCell="1" allowOverlap="1">
+                  <wp:anchor distT="0" distB="0" distL="114300" distR="114300" simplePos="0" relativeHeight="251661312" behindDoc="0" locked="0" layoutInCell="1" allowOverlap="1" wp14:anchorId="76FBE6FA" wp14:editId="38D9028E">
                     <wp:simplePos x="0" y="0"/>
                     <mc:AlternateContent>
                       <mc:Choice Requires="wp14">
@@ -301,7 +299,6 @@
                                   <w:dataBinding w:prefixMappings="xmlns:ns0='http://purl.org/dc/elements/1.1/' xmlns:ns1='http://schemas.openxmlformats.org/package/2006/metadata/core-properties' " w:xpath="/ns1:coreProperties[1]/ns0:creator[1]" w:storeItemID="{6C3C8BC8-F283-45AE-878A-BAB7291924A1}"/>
                                   <w:text/>
                                 </w:sdtPr>
-                                <w:sdtEndPr/>
                                 <w:sdtContent>
                                   <w:p>
                                     <w:pPr>
@@ -352,7 +349,6 @@
                                     <w:dataBinding w:prefixMappings="xmlns:ns0='http://schemas.openxmlformats.org/officeDocument/2006/extended-properties' " w:xpath="/ns0:Properties[1]/ns0:Company[1]" w:storeItemID="{6668398D-A668-4E3E-A5EB-62B293D839F1}"/>
                                     <w:text/>
                                   </w:sdtPr>
-                                  <w:sdtEndPr/>
                                   <w:sdtContent>
                                     <w:r>
                                       <w:rPr>
@@ -391,7 +387,6 @@
                                     <w:dataBinding w:prefixMappings="xmlns:ns0='http://schemas.microsoft.com/office/2006/coverPageProps' " w:xpath="/ns0:CoverPageProperties[1]/ns0:CompanyAddress[1]" w:storeItemID="{55AF091B-3C7A-41E3-B477-F2FDAA23CFDA}"/>
                                     <w:text/>
                                   </w:sdtPr>
-                                  <w:sdtEndPr/>
                                   <w:sdtContent>
                                     <w:r>
                                       <w:rPr>
@@ -432,7 +427,7 @@
                   </wp:anchor>
                 </w:drawing>
               </mc:Choice>
-              <mc:Fallback>
+              <mc:Fallback xmlns:w15="http://schemas.microsoft.com/office/word/2012/wordml">
                 <w:pict>
                   <v:shape id="Text Box 112" o:spid="_x0000_s1027" type="#_x0000_t202" style="position:absolute;margin-left:0;margin-top:0;width:453pt;height:51.4pt;z-index:251661312;visibility:visible;mso-wrap-style:square;mso-width-percent:734;mso-height-percent:80;mso-left-percent:150;mso-top-percent:837;mso-wrap-distance-left:9pt;mso-wrap-distance-top:0;mso-wrap-distance-right:9pt;mso-wrap-distance-bottom:0;mso-position-horizontal-relative:page;mso-position-vertical-relative:page;mso-width-percent:734;mso-height-percent:80;mso-left-percent:150;mso-top-percent:837;mso-width-relative:page;mso-height-relative:page;v-text-anchor:bottom" o:gfxdata="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" filled="f" stroked="f" strokeweight=".5pt">
                     <v:textbox inset="0,0,0,0">
@@ -573,12 +568,12 @@
           <w:r>
             <w:rPr>
               <w:noProof/>
-              <w:lang w:eastAsia="en-GB"/>
+              <w:lang w:val="en-US"/>
             </w:rPr>
             <mc:AlternateContent>
               <mc:Choice Requires="wps">
                 <w:drawing>
-                  <wp:anchor distT="0" distB="0" distL="114300" distR="114300" simplePos="0" relativeHeight="251660288" behindDoc="0" locked="0" layoutInCell="1" allowOverlap="1">
+                  <wp:anchor distT="0" distB="0" distL="114300" distR="114300" simplePos="0" relativeHeight="251660288" behindDoc="0" locked="0" layoutInCell="1" allowOverlap="1" wp14:anchorId="7843C432" wp14:editId="5ACA9E5C">
                     <wp:simplePos x="0" y="0"/>
                     <mc:AlternateContent>
                       <mc:Choice Requires="wp14">
@@ -668,7 +663,6 @@
                                     <w:dataBinding w:prefixMappings="xmlns:ns0='http://purl.org/dc/elements/1.1/' xmlns:ns1='http://schemas.openxmlformats.org/package/2006/metadata/core-properties' " w:xpath="/ns1:coreProperties[1]/ns0:title[1]" w:storeItemID="{6C3C8BC8-F283-45AE-878A-BAB7291924A1}"/>
                                     <w:text w:multiLine="1"/>
                                   </w:sdtPr>
-                                  <w:sdtEndPr/>
                                   <w:sdtContent>
                                     <w:r>
                                       <w:rPr>
@@ -696,7 +690,6 @@
                                   <w:dataBinding w:prefixMappings="xmlns:ns0='http://purl.org/dc/elements/1.1/' xmlns:ns1='http://schemas.openxmlformats.org/package/2006/metadata/core-properties' " w:xpath="/ns1:coreProperties[1]/ns0:subject[1]" w:storeItemID="{6C3C8BC8-F283-45AE-878A-BAB7291924A1}"/>
                                   <w:text/>
                                 </w:sdtPr>
-                                <w:sdtEndPr/>
                                 <w:sdtContent>
                                   <w:p>
                                     <w:pPr>
@@ -741,7 +734,7 @@
                   </wp:anchor>
                 </w:drawing>
               </mc:Choice>
-              <mc:Fallback>
+              <mc:Fallback xmlns:w15="http://schemas.microsoft.com/office/word/2012/wordml">
                 <w:pict>
                   <v:shape id="Text Box 113" o:spid="_x0000_s1028" type="#_x0000_t202" style="position:absolute;margin-left:0;margin-top:0;width:453pt;height:41.4pt;z-index:251660288;visibility:visible;mso-wrap-style:square;mso-width-percent:734;mso-height-percent:363;mso-left-percent:150;mso-top-percent:455;mso-wrap-distance-left:9pt;mso-wrap-distance-top:0;mso-wrap-distance-right:9pt;mso-wrap-distance-bottom:0;mso-position-horizontal-relative:page;mso-position-vertical-relative:page;mso-width-percent:734;mso-height-percent:363;mso-left-percent:150;mso-top-percent:455;mso-width-relative:page;mso-height-relative:page;v-text-anchor:bottom" o:gfxdata="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" filled="f" stroked="f" strokeweight=".5pt">
                     <v:textbox inset="0,0,0,0">
@@ -835,12 +828,12 @@
           <w:r>
             <w:rPr>
               <w:noProof/>
-              <w:lang w:eastAsia="en-GB"/>
+              <w:lang w:val="en-US"/>
             </w:rPr>
             <mc:AlternateContent>
               <mc:Choice Requires="wpg">
                 <w:drawing>
-                  <wp:anchor distT="0" distB="0" distL="114300" distR="114300" simplePos="0" relativeHeight="251659264" behindDoc="0" locked="0" layoutInCell="1" allowOverlap="1">
+                  <wp:anchor distT="0" distB="0" distL="114300" distR="114300" simplePos="0" relativeHeight="251659264" behindDoc="0" locked="0" layoutInCell="1" allowOverlap="1" wp14:anchorId="2A2A145A" wp14:editId="2B5B8DDF">
                     <wp:simplePos x="0" y="0"/>
                     <mc:AlternateContent>
                       <mc:Choice Requires="wp14">
@@ -970,7 +963,7 @@
                   </wp:anchor>
                 </w:drawing>
               </mc:Choice>
-              <mc:Fallback>
+              <mc:Fallback xmlns:w15="http://schemas.microsoft.com/office/word/2012/wordml">
                 <w:pict>
                   <v:group w14:anchorId="54A4E9FC" id="Group 114" o:spid="_x0000_s1026" style="position:absolute;margin-left:0;margin-top:0;width:18pt;height:10in;z-index:251659264;mso-width-percent:29;mso-height-percent:909;mso-left-percent:45;mso-position-horizontal-relative:page;mso-position-vertical:center;mso-position-vertical-relative:page;mso-width-percent:29;mso-height-percent:909;mso-left-percent:45" coordsize="2286,91440" o:gfxdata="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">
                     <v:rect id="Rectangle 115" o:spid="_x0000_s1027" style="position:absolute;width:2286;height:87820;visibility:visible;mso-wrap-style:square;v-text-anchor:middle" o:gfxdata="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" fillcolor="#ed7d31 [3205]" stroked="f" strokeweight="1pt"/>
@@ -992,6 +985,14 @@
     </w:sdt>
     <w:sdt>
       <w:sdtPr>
+        <w:rPr>
+          <w:caps w:val="0"/>
+          <w:color w:val="auto"/>
+          <w:spacing w:val="0"/>
+          <w:sz w:val="22"/>
+          <w:szCs w:val="22"/>
+          <w:lang w:bidi="ar-SA"/>
+        </w:rPr>
         <w:id w:val="119192893"/>
         <w:docPartObj>
           <w:docPartGallery w:val="Table of Contents"/>
@@ -1002,13 +1003,7 @@
         <w:rPr>
           <w:b/>
           <w:bCs/>
-          <w:caps w:val="0"/>
           <w:noProof/>
-          <w:color w:val="auto"/>
-          <w:spacing w:val="0"/>
-          <w:sz w:val="22"/>
-          <w:szCs w:val="22"/>
-          <w:lang w:bidi="ar-SA"/>
         </w:rPr>
       </w:sdtEndPr>
       <w:sdtContent>
@@ -1520,12 +1515,12 @@
         <w:rPr>
           <w:rFonts w:ascii="Cambria" w:eastAsia="MS Gothic" w:hAnsi="Cambria" w:cs="Times New Roman"/>
           <w:noProof/>
-          <w:lang w:eastAsia="en-GB"/>
+          <w:lang w:val="en-US"/>
         </w:rPr>
         <mc:AlternateContent>
           <mc:Choice Requires="wps">
             <w:drawing>
-              <wp:inline distT="0" distB="0" distL="0" distR="0" wp14:anchorId="587B15D5" wp14:editId="05016553">
+              <wp:inline distT="0" distB="0" distL="0" distR="0" wp14:anchorId="725E814B" wp14:editId="2E931FEB">
                 <wp:extent cx="2583815" cy="548640"/>
                 <wp:effectExtent l="38100" t="38100" r="45085" b="41910"/>
                 <wp:docPr id="31" name="Text Box 31"/>
@@ -1594,7 +1589,7 @@
               </wp:inline>
             </w:drawing>
           </mc:Choice>
-          <mc:Fallback>
+          <mc:Fallback xmlns:w15="http://schemas.microsoft.com/office/word/2012/wordml">
             <w:pict>
               <v:shape w14:anchorId="587B15D5" id="Text Box 31" o:spid="_x0000_s1029" type="#_x0000_t202" style="width:203.45pt;height:43.2pt;visibility:visible;mso-wrap-style:square;mso-left-percent:-10001;mso-top-percent:-10001;mso-position-horizontal:absolute;mso-position-horizontal-relative:char;mso-position-vertical:absolute;mso-position-vertical-relative:line;mso-left-percent:-10001;mso-top-percent:-10001;v-text-anchor:top" o:gfxdata="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" fillcolor="#d7e4bd" strokeweight="6pt">
                 <v:textbox>
@@ -1658,12 +1653,12 @@
         <w:rPr>
           <w:rFonts w:ascii="Cambria" w:eastAsia="MS Gothic" w:hAnsi="Cambria" w:cs="Times New Roman"/>
           <w:noProof/>
-          <w:lang w:eastAsia="en-GB"/>
+          <w:lang w:val="en-US"/>
         </w:rPr>
         <mc:AlternateContent>
           <mc:Choice Requires="wps">
             <w:drawing>
-              <wp:inline distT="0" distB="0" distL="0" distR="0" wp14:anchorId="6B507317" wp14:editId="085C3896">
+              <wp:inline distT="0" distB="0" distL="0" distR="0" wp14:anchorId="5D3C5602" wp14:editId="6EBC6A2F">
                 <wp:extent cx="2583815" cy="548640"/>
                 <wp:effectExtent l="38100" t="38100" r="45085" b="41910"/>
                 <wp:docPr id="1" name="Text Box 1"/>
@@ -1732,7 +1727,7 @@
               </wp:inline>
             </w:drawing>
           </mc:Choice>
-          <mc:Fallback>
+          <mc:Fallback xmlns:w15="http://schemas.microsoft.com/office/word/2012/wordml">
             <w:pict>
               <v:shape w14:anchorId="6B507317" id="Text Box 1" o:spid="_x0000_s1030" type="#_x0000_t202" style="width:203.45pt;height:43.2pt;visibility:visible;mso-wrap-style:square;mso-left-percent:-10001;mso-top-percent:-10001;mso-position-horizontal:absolute;mso-position-horizontal-relative:char;mso-position-vertical:absolute;mso-position-vertical-relative:line;mso-left-percent:-10001;mso-top-percent:-10001;v-text-anchor:top" o:gfxdata="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" fillcolor="#d7e4bd" strokeweight="6pt">
                 <v:textbox>
@@ -1788,12 +1783,12 @@
         <w:rPr>
           <w:rFonts w:ascii="Cambria" w:eastAsia="MS Gothic" w:hAnsi="Cambria" w:cs="Times New Roman"/>
           <w:noProof/>
-          <w:lang w:eastAsia="en-GB"/>
+          <w:lang w:val="en-US"/>
         </w:rPr>
         <mc:AlternateContent>
           <mc:Choice Requires="wps">
             <w:drawing>
-              <wp:inline distT="0" distB="0" distL="0" distR="0" wp14:anchorId="17A29B05" wp14:editId="5421BF72">
+              <wp:inline distT="0" distB="0" distL="0" distR="0" wp14:anchorId="4D4276A6" wp14:editId="09CE959A">
                 <wp:extent cx="2583815" cy="548640"/>
                 <wp:effectExtent l="38100" t="38100" r="45085" b="41910"/>
                 <wp:docPr id="2" name="Text Box 2"/>
@@ -1846,29 +1841,7 @@
                                 <w:sz w:val="52"/>
                                 <w:szCs w:val="52"/>
                               </w:rPr>
-                              <w:t xml:space="preserve">Destinations   </w:t>
-                            </w:r>
-                            <w:r>
-                              <w:rPr>
-                                <w:rFonts w:ascii="Erbos Draco 1st NBP" w:hAnsi="Erbos Draco 1st NBP"/>
-                                <w:color w:val="76923C"/>
-                                <w:spacing w:val="20"/>
-                                <w:w w:val="90"/>
-                                <w:sz w:val="52"/>
-                                <w:szCs w:val="52"/>
-                              </w:rPr>
-                              <w:t xml:space="preserve"> </w:t>
-                            </w:r>
-                            <w:r>
-                              <w:rPr>
-                                <w:rFonts w:ascii="Erbos Draco 1st NBP" w:hAnsi="Erbos Draco 1st NBP"/>
-                                <w:color w:val="76923C"/>
-                                <w:spacing w:val="20"/>
-                                <w:w w:val="90"/>
-                                <w:sz w:val="52"/>
-                                <w:szCs w:val="52"/>
-                              </w:rPr>
-                              <w:t xml:space="preserve">:              </w:t>
+                              <w:t xml:space="preserve">Destinations    :              </w:t>
                             </w:r>
                           </w:p>
                         </w:txbxContent>
@@ -1885,7 +1858,7 @@
               </wp:inline>
             </w:drawing>
           </mc:Choice>
-          <mc:Fallback>
+          <mc:Fallback xmlns:w15="http://schemas.microsoft.com/office/word/2012/wordml">
             <w:pict>
               <v:shape w14:anchorId="17A29B05" id="Text Box 2" o:spid="_x0000_s1031" type="#_x0000_t202" style="width:203.45pt;height:43.2pt;visibility:visible;mso-wrap-style:square;mso-left-percent:-10001;mso-top-percent:-10001;mso-position-horizontal:absolute;mso-position-horizontal-relative:char;mso-position-vertical:absolute;mso-position-vertical-relative:line;mso-left-percent:-10001;mso-top-percent:-10001;v-text-anchor:top" o:gfxdata="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" fillcolor="#d7e4bd" strokeweight="6pt">
                 <v:textbox inset=",,,1mm">
@@ -2017,12 +1990,12 @@
         <w:rPr>
           <w:rFonts w:ascii="Cambria" w:eastAsia="MS Gothic" w:hAnsi="Cambria" w:cs="Times New Roman"/>
           <w:noProof/>
-          <w:lang w:eastAsia="en-GB"/>
+          <w:lang w:val="en-US"/>
         </w:rPr>
         <mc:AlternateContent>
           <mc:Choice Requires="wps">
             <w:drawing>
-              <wp:inline distT="0" distB="0" distL="0" distR="0" wp14:anchorId="119D6FCF" wp14:editId="5FD704DB">
+              <wp:inline distT="0" distB="0" distL="0" distR="0" wp14:anchorId="554DD982" wp14:editId="269E42A5">
                 <wp:extent cx="2583815" cy="548640"/>
                 <wp:effectExtent l="38100" t="38100" r="45085" b="41910"/>
                 <wp:docPr id="3" name="Text Box 3"/>
@@ -2091,7 +2064,7 @@
               </wp:inline>
             </w:drawing>
           </mc:Choice>
-          <mc:Fallback>
+          <mc:Fallback xmlns:w15="http://schemas.microsoft.com/office/word/2012/wordml">
             <w:pict>
               <v:shape w14:anchorId="119D6FCF" id="Text Box 3" o:spid="_x0000_s1032" type="#_x0000_t202" style="width:203.45pt;height:43.2pt;visibility:visible;mso-wrap-style:square;mso-left-percent:-10001;mso-top-percent:-10001;mso-position-horizontal:absolute;mso-position-horizontal-relative:char;mso-position-vertical:absolute;mso-position-vertical-relative:line;mso-left-percent:-10001;mso-top-percent:-10001;v-text-anchor:top" o:gfxdata="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" fillcolor="#d7e4bd" strokeweight="6pt">
                 <v:textbox>
@@ -2147,12 +2120,12 @@
         <w:rPr>
           <w:rFonts w:ascii="Cambria" w:eastAsia="MS Gothic" w:hAnsi="Cambria" w:cs="Times New Roman"/>
           <w:noProof/>
-          <w:lang w:eastAsia="en-GB"/>
+          <w:lang w:val="en-US"/>
         </w:rPr>
         <mc:AlternateContent>
           <mc:Choice Requires="wps">
             <w:drawing>
-              <wp:inline distT="0" distB="0" distL="0" distR="0" wp14:anchorId="3D56CCA8" wp14:editId="45F61B87">
+              <wp:inline distT="0" distB="0" distL="0" distR="0" wp14:anchorId="206F756E" wp14:editId="6EF8CD5B">
                 <wp:extent cx="2583815" cy="548640"/>
                 <wp:effectExtent l="38100" t="38100" r="45085" b="41910"/>
                 <wp:docPr id="4" name="Text Box 4"/>
@@ -2222,7 +2195,7 @@
               </wp:inline>
             </w:drawing>
           </mc:Choice>
-          <mc:Fallback>
+          <mc:Fallback xmlns:w15="http://schemas.microsoft.com/office/word/2012/wordml">
             <w:pict>
               <v:shape w14:anchorId="3D56CCA8" id="Text Box 4" o:spid="_x0000_s1033" type="#_x0000_t202" style="width:203.45pt;height:43.2pt;visibility:visible;mso-wrap-style:square;mso-left-percent:-10001;mso-top-percent:-10001;mso-position-horizontal:absolute;mso-position-horizontal-relative:char;mso-position-vertical:absolute;mso-position-vertical-relative:line;mso-left-percent:-10001;mso-top-percent:-10001;v-text-anchor:top" o:gfxdata="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" fillcolor="#d7e4bd" strokeweight="6pt">
                 <v:textbox inset=",,,1mm">
@@ -2281,12 +2254,12 @@
         <w:rPr>
           <w:rFonts w:ascii="Cambria" w:eastAsia="MS Gothic" w:hAnsi="Cambria" w:cs="Times New Roman"/>
           <w:noProof/>
-          <w:lang w:eastAsia="en-GB"/>
+          <w:lang w:val="en-US"/>
         </w:rPr>
         <mc:AlternateContent>
           <mc:Choice Requires="wps">
             <w:drawing>
-              <wp:inline distT="0" distB="0" distL="0" distR="0" wp14:anchorId="311DF0D5" wp14:editId="64ACF212">
+              <wp:inline distT="0" distB="0" distL="0" distR="0" wp14:anchorId="59EB1870" wp14:editId="2B156E9C">
                 <wp:extent cx="2583815" cy="548640"/>
                 <wp:effectExtent l="38100" t="38100" r="45085" b="41910"/>
                 <wp:docPr id="5" name="Text Box 5"/>
@@ -2339,18 +2312,7 @@
                                 <w:sz w:val="52"/>
                                 <w:szCs w:val="52"/>
                               </w:rPr>
-                              <w:t xml:space="preserve">Settings    </w:t>
-                            </w:r>
-                            <w:r>
-                              <w:rPr>
-                                <w:rFonts w:ascii="Erbos Draco 1st NBP" w:hAnsi="Erbos Draco 1st NBP"/>
-                                <w:color w:val="76923C"/>
-                                <w:spacing w:val="20"/>
-                                <w:w w:val="90"/>
-                                <w:sz w:val="52"/>
-                                <w:szCs w:val="52"/>
-                              </w:rPr>
-                              <w:t xml:space="preserve">    :              </w:t>
+                              <w:t xml:space="preserve">Settings        :              </w:t>
                             </w:r>
                           </w:p>
                         </w:txbxContent>
@@ -2367,7 +2329,7 @@
               </wp:inline>
             </w:drawing>
           </mc:Choice>
-          <mc:Fallback>
+          <mc:Fallback xmlns:w15="http://schemas.microsoft.com/office/word/2012/wordml">
             <w:pict>
               <v:shape w14:anchorId="311DF0D5" id="Text Box 5" o:spid="_x0000_s1034" type="#_x0000_t202" style="width:203.45pt;height:43.2pt;visibility:visible;mso-wrap-style:square;mso-left-percent:-10001;mso-top-percent:-10001;mso-position-horizontal:absolute;mso-position-horizontal-relative:char;mso-position-vertical:absolute;mso-position-vertical-relative:line;mso-left-percent:-10001;mso-top-percent:-10001;v-text-anchor:top" o:gfxdata="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" fillcolor="#d7e4bd" strokeweight="6pt">
                 <v:textbox inset=",,,1mm">
@@ -2432,12 +2394,12 @@
         <w:rPr>
           <w:rFonts w:ascii="Cambria" w:eastAsia="MS Gothic" w:hAnsi="Cambria" w:cs="Times New Roman"/>
           <w:noProof/>
-          <w:lang w:eastAsia="en-GB"/>
+          <w:lang w:val="en-US"/>
         </w:rPr>
         <mc:AlternateContent>
           <mc:Choice Requires="wps">
             <w:drawing>
-              <wp:inline distT="0" distB="0" distL="0" distR="0" wp14:anchorId="36F28923" wp14:editId="1183C50E">
+              <wp:inline distT="0" distB="0" distL="0" distR="0" wp14:anchorId="70411C0E" wp14:editId="0CDE2692">
                 <wp:extent cx="2583815" cy="548640"/>
                 <wp:effectExtent l="38100" t="38100" r="45085" b="41910"/>
                 <wp:docPr id="6" name="Text Box 6"/>
@@ -2490,40 +2452,7 @@
                                 <w:sz w:val="52"/>
                                 <w:szCs w:val="52"/>
                               </w:rPr>
-                              <w:t>Backlight</w:t>
-                            </w:r>
-                            <w:r>
-                              <w:rPr>
-                                <w:rFonts w:ascii="Erbos Draco 1st NBP" w:hAnsi="Erbos Draco 1st NBP"/>
-                                <w:color w:val="76923C"/>
-                                <w:spacing w:val="20"/>
-                                <w:w w:val="90"/>
-                                <w:sz w:val="52"/>
-                                <w:szCs w:val="52"/>
-                              </w:rPr>
-                              <w:t xml:space="preserve">       </w:t>
-                            </w:r>
-                            <w:r>
-                              <w:rPr>
-                                <w:rFonts w:ascii="Erbos Draco 1st NBP" w:hAnsi="Erbos Draco 1st NBP"/>
-                                <w:color w:val="76923C"/>
-                                <w:spacing w:val="20"/>
-                                <w:w w:val="90"/>
-                                <w:sz w:val="52"/>
-                                <w:szCs w:val="52"/>
-                              </w:rPr>
-                              <w:t>:      50</w:t>
-                            </w:r>
-                            <w:r>
-                              <w:rPr>
-                                <w:rFonts w:ascii="Erbos Draco 1st NBP" w:hAnsi="Erbos Draco 1st NBP"/>
-                                <w:color w:val="76923C"/>
-                                <w:spacing w:val="20"/>
-                                <w:w w:val="90"/>
-                                <w:sz w:val="52"/>
-                                <w:szCs w:val="52"/>
-                              </w:rPr>
-                              <w:t xml:space="preserve">      </w:t>
+                              <w:t xml:space="preserve">Backlight       :      50      </w:t>
                             </w:r>
                           </w:p>
                         </w:txbxContent>
@@ -2540,7 +2469,7 @@
               </wp:inline>
             </w:drawing>
           </mc:Choice>
-          <mc:Fallback>
+          <mc:Fallback xmlns:w15="http://schemas.microsoft.com/office/word/2012/wordml">
             <w:pict>
               <v:shape w14:anchorId="36F28923" id="Text Box 6" o:spid="_x0000_s1035" type="#_x0000_t202" style="width:203.45pt;height:43.2pt;visibility:visible;mso-wrap-style:square;mso-left-percent:-10001;mso-top-percent:-10001;mso-position-horizontal:absolute;mso-position-horizontal-relative:char;mso-position-vertical:absolute;mso-position-vertical-relative:line;mso-left-percent:-10001;mso-top-percent:-10001;v-text-anchor:top" o:gfxdata="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" fillcolor="#d7e4bd" strokeweight="6pt">
                 <v:textbox inset=",,,1mm">
@@ -2632,13 +2561,13 @@
         <w:rPr>
           <w:rFonts w:ascii="Cambria" w:eastAsia="MS Gothic" w:hAnsi="Cambria" w:cs="Times New Roman"/>
           <w:noProof/>
-          <w:lang w:eastAsia="en-GB"/>
+          <w:lang w:val="en-US"/>
         </w:rPr>
         <w:lastRenderedPageBreak/>
         <mc:AlternateContent>
           <mc:Choice Requires="wps">
             <w:drawing>
-              <wp:inline distT="0" distB="0" distL="0" distR="0" wp14:anchorId="10FB989C" wp14:editId="1F1A4A34">
+              <wp:inline distT="0" distB="0" distL="0" distR="0" wp14:anchorId="417A6EA7" wp14:editId="10F3DEAD">
                 <wp:extent cx="2583815" cy="548640"/>
                 <wp:effectExtent l="38100" t="38100" r="45085" b="41910"/>
                 <wp:docPr id="7" name="Text Box 7"/>
@@ -2691,18 +2620,7 @@
                                 <w:sz w:val="52"/>
                                 <w:szCs w:val="52"/>
                               </w:rPr>
-                              <w:t>Top Speed</w:t>
-                            </w:r>
-                            <w:r>
-                              <w:rPr>
-                                <w:rFonts w:ascii="Erbos Draco 1st NBP" w:hAnsi="Erbos Draco 1st NBP"/>
-                                <w:color w:val="76923C"/>
-                                <w:spacing w:val="20"/>
-                                <w:w w:val="90"/>
-                                <w:sz w:val="52"/>
-                                <w:szCs w:val="52"/>
-                              </w:rPr>
-                              <w:t xml:space="preserve">       :      50      </w:t>
+                              <w:t xml:space="preserve">Top Speed       :      50      </w:t>
                             </w:r>
                           </w:p>
                         </w:txbxContent>
@@ -2719,7 +2637,7 @@
               </wp:inline>
             </w:drawing>
           </mc:Choice>
-          <mc:Fallback>
+          <mc:Fallback xmlns:w15="http://schemas.microsoft.com/office/word/2012/wordml">
             <w:pict>
               <v:shape w14:anchorId="10FB989C" id="Text Box 7" o:spid="_x0000_s1036" type="#_x0000_t202" style="width:203.45pt;height:43.2pt;visibility:visible;mso-wrap-style:square;mso-left-percent:-10001;mso-top-percent:-10001;mso-position-horizontal:absolute;mso-position-horizontal-relative:char;mso-position-vertical:absolute;mso-position-vertical-relative:line;mso-left-percent:-10001;mso-top-percent:-10001;v-text-anchor:top" o:gfxdata="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" fillcolor="#d7e4bd" strokeweight="6pt">
                 <v:textbox inset=",,,1mm">
@@ -2783,21 +2701,237 @@
       </w:r>
     </w:p>
     <w:p>
+      <w:pPr>
+        <w:pStyle w:val="Title"/>
+      </w:pPr>
       <w:r>
         <w:br w:type="page"/>
       </w:r>
+      <w:r>
+        <w:lastRenderedPageBreak/>
+        <w:t>changing Parts</w:t>
+      </w:r>
     </w:p>
+    <w:p>
+      <w:pPr>
+        <w:pStyle w:val="Heading1"/>
+      </w:pPr>
+      <w:r>
+        <w:t>Opening the box</w:t>
+      </w:r>
+    </w:p>
+    <w:p>
+      <w:r>
+        <w:t xml:space="preserve">Should you encounter problems with </w:t>
+      </w:r>
+      <w:proofErr w:type="spellStart"/>
+      <w:r>
+        <w:t>beltrac</w:t>
+      </w:r>
+      <w:proofErr w:type="spellEnd"/>
+      <w:r>
+        <w:t xml:space="preserve"> you may need to open the cover, </w:t>
+      </w:r>
+      <w:proofErr w:type="spellStart"/>
+      <w:r>
+        <w:t>bel</w:t>
+      </w:r>
+      <w:bookmarkStart w:id="4" w:name="_GoBack"/>
+      <w:bookmarkEnd w:id="4"/>
+      <w:r>
+        <w:t>trac</w:t>
+      </w:r>
+      <w:proofErr w:type="spellEnd"/>
+      <w:r>
+        <w:t xml:space="preserve"> is covered by a black </w:t>
+      </w:r>
+      <w:proofErr w:type="gramStart"/>
+      <w:r>
+        <w:t>box which</w:t>
+      </w:r>
+      <w:proofErr w:type="gramEnd"/>
+      <w:r>
+        <w:t xml:space="preserve"> is opened by </w:t>
+      </w:r>
+      <w:proofErr w:type="spellStart"/>
+      <w:r>
+        <w:t>removeing</w:t>
+      </w:r>
+      <w:proofErr w:type="spellEnd"/>
+      <w:r>
+        <w:t xml:space="preserve"> the 6 screws on the underside of the box, under the table, and then </w:t>
+      </w:r>
+      <w:commentRangeStart w:id="5"/>
+      <w:r>
+        <w:t>lifting the cover off</w:t>
+      </w:r>
+      <w:commentRangeEnd w:id="5"/>
+      <w:r>
+        <w:rPr>
+          <w:rStyle w:val="CommentReference"/>
+        </w:rPr>
+        <w:commentReference w:id="5"/>
+      </w:r>
+    </w:p>
+    <w:p>
+      <w:pPr>
+        <w:pStyle w:val="Heading1"/>
+      </w:pPr>
+      <w:r>
+        <w:drawing>
+          <wp:anchor distT="0" distB="0" distL="114300" distR="114300" simplePos="0" relativeHeight="251663360" behindDoc="0" locked="0" layoutInCell="1" allowOverlap="1" wp14:anchorId="76B25CCD" wp14:editId="339F0907">
+            <wp:simplePos x="0" y="0"/>
+            <wp:positionH relativeFrom="margin">
+              <wp:posOffset>114300</wp:posOffset>
+            </wp:positionH>
+            <wp:positionV relativeFrom="margin">
+              <wp:posOffset>2857500</wp:posOffset>
+            </wp:positionV>
+            <wp:extent cx="1367155" cy="1367155"/>
+            <wp:effectExtent l="0" t="0" r="0" b="0"/>
+            <wp:wrapTight wrapText="bothSides">
+              <wp:wrapPolygon edited="0">
+                <wp:start x="3612" y="401"/>
+                <wp:lineTo x="803" y="3210"/>
+                <wp:lineTo x="803" y="6020"/>
+                <wp:lineTo x="4414" y="7625"/>
+                <wp:lineTo x="16052" y="20868"/>
+                <wp:lineTo x="18059" y="20868"/>
+                <wp:lineTo x="20466" y="18861"/>
+                <wp:lineTo x="20466" y="17256"/>
+                <wp:lineTo x="11638" y="7625"/>
+                <wp:lineTo x="6421" y="401"/>
+                <wp:lineTo x="3612" y="401"/>
+              </wp:wrapPolygon>
+            </wp:wrapTight>
+            <wp:docPr id="8" name="Picture 8" descr="Macintosh HD:Users:michaelbell:Beltrak:pictures:track design:480-TO-92.jpg"/>
+            <wp:cNvGraphicFramePr>
+              <a:graphicFrameLocks xmlns:a="http://schemas.openxmlformats.org/drawingml/2006/main" noChangeAspect="1"/>
+            </wp:cNvGraphicFramePr>
+            <a:graphic xmlns:a="http://schemas.openxmlformats.org/drawingml/2006/main">
+              <a:graphicData uri="http://schemas.openxmlformats.org/drawingml/2006/picture">
+                <pic:pic xmlns:pic="http://schemas.openxmlformats.org/drawingml/2006/picture">
+                  <pic:nvPicPr>
+                    <pic:cNvPr id="0" name="Picture 1" descr="Macintosh HD:Users:michaelbell:Beltrak:pictures:track design:480-TO-92.jpg"/>
+                    <pic:cNvPicPr>
+                      <a:picLocks noChangeAspect="1" noChangeArrowheads="1"/>
+                    </pic:cNvPicPr>
+                  </pic:nvPicPr>
+                  <pic:blipFill>
+                    <a:blip r:embed="rId9">
+                      <a:extLst>
+                        <a:ext uri="{BEBA8EAE-BF5A-486C-A8C5-ECC9F3942E4B}">
+                          <a14:imgProps xmlns:a14="http://schemas.microsoft.com/office/drawing/2010/main">
+                            <a14:imgLayer r:embed="rId10">
+                              <a14:imgEffect>
+                                <a14:backgroundRemoval t="4688" b="96094" l="5000" r="96563"/>
+                              </a14:imgEffect>
+                            </a14:imgLayer>
+                          </a14:imgProps>
+                        </a:ext>
+                        <a:ext uri="{28A0092B-C50C-407E-A947-70E740481C1C}">
+                          <a14:useLocalDpi xmlns:a14="http://schemas.microsoft.com/office/drawing/2010/main" val="0"/>
+                        </a:ext>
+                      </a:extLst>
+                    </a:blip>
+                    <a:srcRect/>
+                    <a:stretch>
+                      <a:fillRect/>
+                    </a:stretch>
+                  </pic:blipFill>
+                  <pic:spPr bwMode="auto">
+                    <a:xfrm>
+                      <a:off x="0" y="0"/>
+                      <a:ext cx="1367155" cy="1367155"/>
+                    </a:xfrm>
+                    <a:prstGeom prst="rect">
+                      <a:avLst/>
+                    </a:prstGeom>
+                    <a:noFill/>
+                    <a:ln>
+                      <a:noFill/>
+                    </a:ln>
+                  </pic:spPr>
+                </pic:pic>
+              </a:graphicData>
+            </a:graphic>
+          </wp:anchor>
+        </w:drawing>
+      </w:r>
+      <w:r>
+        <w:t>Sensors</w:t>
+      </w:r>
+    </w:p>
+    <w:p>
+      <w:proofErr w:type="spellStart"/>
+      <w:r>
+        <w:t>Beltrac</w:t>
+      </w:r>
+      <w:proofErr w:type="spellEnd"/>
+      <w:r>
+        <w:t xml:space="preserve"> detects the position of the train using devices called Hall </w:t>
+      </w:r>
+      <w:proofErr w:type="gramStart"/>
+      <w:r>
+        <w:t>Effect</w:t>
+      </w:r>
+      <w:proofErr w:type="gramEnd"/>
+      <w:r>
+        <w:t xml:space="preserve"> sensors</w:t>
+      </w:r>
+      <w:r>
+        <w:t xml:space="preserve"> (shown here) these are available from places such as </w:t>
+      </w:r>
+      <w:proofErr w:type="spellStart"/>
+      <w:r>
+        <w:t>Farnell</w:t>
+      </w:r>
+      <w:proofErr w:type="spellEnd"/>
+      <w:r>
+        <w:t xml:space="preserve"> and Radio Spares and are easy to attach to the system. Simply solder a wire to each of the terminals on the sensor, </w:t>
+      </w:r>
+      <w:proofErr w:type="gramStart"/>
+      <w:r>
+        <w:t>then</w:t>
+      </w:r>
+      <w:proofErr w:type="gramEnd"/>
+      <w:r>
+        <w:t xml:space="preserve"> attach each wire onto the </w:t>
+      </w:r>
+      <w:proofErr w:type="spellStart"/>
+      <w:r>
+        <w:t>beltrak</w:t>
+      </w:r>
+      <w:proofErr w:type="spellEnd"/>
+      <w:r>
+        <w:t xml:space="preserve"> board as shown </w:t>
+      </w:r>
+      <w:commentRangeStart w:id="6"/>
+      <w:r>
+        <w:t>here</w:t>
+      </w:r>
+      <w:commentRangeEnd w:id="6"/>
+      <w:r>
+        <w:rPr>
+          <w:rStyle w:val="CommentReference"/>
+        </w:rPr>
+        <w:commentReference w:id="6"/>
+      </w:r>
+      <w:r>
+        <w:br w:type="page"/>
+      </w:r>
+    </w:p>
+    <w:p/>
     <w:p>
       <w:pPr>
         <w:pStyle w:val="Title"/>
         <w:outlineLvl w:val="0"/>
       </w:pPr>
-      <w:bookmarkStart w:id="4" w:name="_Toc355121020"/>
-      <w:r>
-        <w:lastRenderedPageBreak/>
+      <w:bookmarkStart w:id="7" w:name="_Toc355121020"/>
+      <w:r>
         <w:t>Troubleshooting</w:t>
       </w:r>
-      <w:bookmarkEnd w:id="4"/>
+      <w:bookmarkEnd w:id="7"/>
     </w:p>
     <w:p>
       <w:r>
@@ -2977,12 +3111,9 @@
         </w:tc>
       </w:tr>
     </w:tbl>
-    <w:p>
-      <w:bookmarkStart w:id="5" w:name="_GoBack"/>
-      <w:bookmarkEnd w:id="5"/>
-    </w:p>
+    <w:p/>
     <w:sectPr>
-      <w:footerReference w:type="default" r:id="rId7"/>
+      <w:footerReference w:type="default" r:id="rId11"/>
       <w:pgSz w:w="8392" w:h="11907"/>
       <w:pgMar w:top="1440" w:right="1440" w:bottom="1440" w:left="1440" w:header="709" w:footer="709" w:gutter="0"/>
       <w:pgNumType w:start="0"/>
@@ -2994,8 +3125,45 @@
 </w:document>
 </file>
 
+<file path=word/comments.xml><?xml version="1.0" encoding="utf-8"?>
+<w:comments xmlns:wpc="http://schemas.microsoft.com/office/word/2010/wordprocessingCanvas" xmlns:mo="http://schemas.microsoft.com/office/mac/office/2008/main" xmlns:mc="http://schemas.openxmlformats.org/markup-compatibility/2006" xmlns:mv="urn:schemas-microsoft-com:mac:vml" xmlns:o="urn:schemas-microsoft-com:office:office" xmlns:r="http://schemas.openxmlformats.org/officeDocument/2006/relationships" xmlns:m="http://schemas.openxmlformats.org/officeDocument/2006/math" xmlns:v="urn:schemas-microsoft-com:vml" xmlns:wp14="http://schemas.microsoft.com/office/word/2010/wordprocessingDrawing" xmlns:wp="http://schemas.openxmlformats.org/drawingml/2006/wordprocessingDrawing" xmlns:w10="urn:schemas-microsoft-com:office:word" xmlns:w="http://schemas.openxmlformats.org/wordprocessingml/2006/main" xmlns:w14="http://schemas.microsoft.com/office/word/2010/wordml" xmlns:wpg="http://schemas.microsoft.com/office/word/2010/wordprocessingGroup" xmlns:wpi="http://schemas.microsoft.com/office/word/2010/wordprocessingInk" xmlns:wne="http://schemas.microsoft.com/office/word/2006/wordml" xmlns:wps="http://schemas.microsoft.com/office/word/2010/wordprocessingShape" mc:Ignorable="w14 wp14">
+  <w:comment w:id="5" w:author="Michael Bell" w:date="2013-05-02T12:12:00Z" w:initials="MB">
+    <w:p>
+      <w:pPr>
+        <w:pStyle w:val="CommentText"/>
+      </w:pPr>
+      <w:r>
+        <w:rPr>
+          <w:rStyle w:val="CommentReference"/>
+        </w:rPr>
+        <w:annotationRef/>
+      </w:r>
+      <w:r>
+        <w:t>Pictures needed</w:t>
+      </w:r>
+    </w:p>
+  </w:comment>
+  <w:comment w:id="6" w:author="Michael Bell" w:date="2013-05-02T12:05:00Z" w:initials="MB">
+    <w:p>
+      <w:pPr>
+        <w:pStyle w:val="CommentText"/>
+      </w:pPr>
+      <w:r>
+        <w:rPr>
+          <w:rStyle w:val="CommentReference"/>
+        </w:rPr>
+        <w:annotationRef/>
+      </w:r>
+      <w:r>
+        <w:t>Diagram needed</w:t>
+      </w:r>
+    </w:p>
+  </w:comment>
+</w:comments>
+</file>
+
 <file path=word/endnotes.xml><?xml version="1.0" encoding="utf-8"?>
-<w:endnotes xmlns:wpc="http://schemas.microsoft.com/office/word/2010/wordprocessingCanvas" xmlns:mc="http://schemas.openxmlformats.org/markup-compatibility/2006" xmlns:o="urn:schemas-microsoft-com:office:office" xmlns:r="http://schemas.openxmlformats.org/officeDocument/2006/relationships" xmlns:m="http://schemas.openxmlformats.org/officeDocument/2006/math" xmlns:v="urn:schemas-microsoft-com:vml" xmlns:wp14="http://schemas.microsoft.com/office/word/2010/wordprocessingDrawing" xmlns:wp="http://schemas.openxmlformats.org/drawingml/2006/wordprocessingDrawing" xmlns:w10="urn:schemas-microsoft-com:office:word" xmlns:w="http://schemas.openxmlformats.org/wordprocessingml/2006/main" xmlns:w14="http://schemas.microsoft.com/office/word/2010/wordml" xmlns:w15="http://schemas.microsoft.com/office/word/2012/wordml" xmlns:wpg="http://schemas.microsoft.com/office/word/2010/wordprocessingGroup" xmlns:wpi="http://schemas.microsoft.com/office/word/2010/wordprocessingInk" xmlns:wne="http://schemas.microsoft.com/office/word/2006/wordml" xmlns:wps="http://schemas.microsoft.com/office/word/2010/wordprocessingShape" mc:Ignorable="w14 w15 wp14">
+<w:endnotes xmlns:wpc="http://schemas.microsoft.com/office/word/2010/wordprocessingCanvas" xmlns:mo="http://schemas.microsoft.com/office/mac/office/2008/main" xmlns:mc="http://schemas.openxmlformats.org/markup-compatibility/2006" xmlns:mv="urn:schemas-microsoft-com:mac:vml" xmlns:o="urn:schemas-microsoft-com:office:office" xmlns:r="http://schemas.openxmlformats.org/officeDocument/2006/relationships" xmlns:m="http://schemas.openxmlformats.org/officeDocument/2006/math" xmlns:v="urn:schemas-microsoft-com:vml" xmlns:wp14="http://schemas.microsoft.com/office/word/2010/wordprocessingDrawing" xmlns:wp="http://schemas.openxmlformats.org/drawingml/2006/wordprocessingDrawing" xmlns:w10="urn:schemas-microsoft-com:office:word" xmlns:w="http://schemas.openxmlformats.org/wordprocessingml/2006/main" xmlns:w14="http://schemas.microsoft.com/office/word/2010/wordml" xmlns:wpg="http://schemas.microsoft.com/office/word/2010/wordprocessingGroup" xmlns:wpi="http://schemas.microsoft.com/office/word/2010/wordprocessingInk" xmlns:wne="http://schemas.microsoft.com/office/word/2006/wordml" xmlns:wps="http://schemas.microsoft.com/office/word/2010/wordprocessingShape" mc:Ignorable="w14 wp14">
   <w:endnote w:type="separator" w:id="-1">
     <w:p>
       <w:pPr>
@@ -3020,7 +3188,7 @@
 </file>
 
 <file path=word/footer1.xml><?xml version="1.0" encoding="utf-8"?>
-<w:ftr xmlns:wpc="http://schemas.microsoft.com/office/word/2010/wordprocessingCanvas" xmlns:mc="http://schemas.openxmlformats.org/markup-compatibility/2006" xmlns:o="urn:schemas-microsoft-com:office:office" xmlns:r="http://schemas.openxmlformats.org/officeDocument/2006/relationships" xmlns:m="http://schemas.openxmlformats.org/officeDocument/2006/math" xmlns:v="urn:schemas-microsoft-com:vml" xmlns:wp14="http://schemas.microsoft.com/office/word/2010/wordprocessingDrawing" xmlns:wp="http://schemas.openxmlformats.org/drawingml/2006/wordprocessingDrawing" xmlns:w10="urn:schemas-microsoft-com:office:word" xmlns:w="http://schemas.openxmlformats.org/wordprocessingml/2006/main" xmlns:w14="http://schemas.microsoft.com/office/word/2010/wordml" xmlns:w15="http://schemas.microsoft.com/office/word/2012/wordml" xmlns:wpg="http://schemas.microsoft.com/office/word/2010/wordprocessingGroup" xmlns:wpi="http://schemas.microsoft.com/office/word/2010/wordprocessingInk" xmlns:wne="http://schemas.microsoft.com/office/word/2006/wordml" xmlns:wps="http://schemas.microsoft.com/office/word/2010/wordprocessingShape" mc:Ignorable="w14 w15 wp14">
+<w:ftr xmlns:wpc="http://schemas.microsoft.com/office/word/2010/wordprocessingCanvas" xmlns:mo="http://schemas.microsoft.com/office/mac/office/2008/main" xmlns:mc="http://schemas.openxmlformats.org/markup-compatibility/2006" xmlns:mv="urn:schemas-microsoft-com:mac:vml" xmlns:o="urn:schemas-microsoft-com:office:office" xmlns:r="http://schemas.openxmlformats.org/officeDocument/2006/relationships" xmlns:m="http://schemas.openxmlformats.org/officeDocument/2006/math" xmlns:v="urn:schemas-microsoft-com:vml" xmlns:wp14="http://schemas.microsoft.com/office/word/2010/wordprocessingDrawing" xmlns:wp="http://schemas.openxmlformats.org/drawingml/2006/wordprocessingDrawing" xmlns:w10="urn:schemas-microsoft-com:office:word" xmlns:w="http://schemas.openxmlformats.org/wordprocessingml/2006/main" xmlns:w14="http://schemas.microsoft.com/office/word/2010/wordml" xmlns:wpg="http://schemas.microsoft.com/office/word/2010/wordprocessingGroup" xmlns:wpi="http://schemas.microsoft.com/office/word/2010/wordprocessingInk" xmlns:wne="http://schemas.microsoft.com/office/word/2006/wordml" xmlns:wps="http://schemas.microsoft.com/office/word/2010/wordprocessingShape" mc:Ignorable="w14 wp14">
   <w:sdt>
     <w:sdtPr>
       <w:id w:val="1157803296"/>
@@ -3053,7 +3221,7 @@
           <w:rPr>
             <w:noProof/>
           </w:rPr>
-          <w:t>7</w:t>
+          <w:t>8</w:t>
         </w:r>
         <w:r>
           <w:rPr>
@@ -3073,7 +3241,7 @@
 </file>
 
 <file path=word/footnotes.xml><?xml version="1.0" encoding="utf-8"?>
-<w:footnotes xmlns:wpc="http://schemas.microsoft.com/office/word/2010/wordprocessingCanvas" xmlns:mc="http://schemas.openxmlformats.org/markup-compatibility/2006" xmlns:o="urn:schemas-microsoft-com:office:office" xmlns:r="http://schemas.openxmlformats.org/officeDocument/2006/relationships" xmlns:m="http://schemas.openxmlformats.org/officeDocument/2006/math" xmlns:v="urn:schemas-microsoft-com:vml" xmlns:wp14="http://schemas.microsoft.com/office/word/2010/wordprocessingDrawing" xmlns:wp="http://schemas.openxmlformats.org/drawingml/2006/wordprocessingDrawing" xmlns:w10="urn:schemas-microsoft-com:office:word" xmlns:w="http://schemas.openxmlformats.org/wordprocessingml/2006/main" xmlns:w14="http://schemas.microsoft.com/office/word/2010/wordml" xmlns:w15="http://schemas.microsoft.com/office/word/2012/wordml" xmlns:wpg="http://schemas.microsoft.com/office/word/2010/wordprocessingGroup" xmlns:wpi="http://schemas.microsoft.com/office/word/2010/wordprocessingInk" xmlns:wne="http://schemas.microsoft.com/office/word/2006/wordml" xmlns:wps="http://schemas.microsoft.com/office/word/2010/wordprocessingShape" mc:Ignorable="w14 w15 wp14">
+<w:footnotes xmlns:wpc="http://schemas.microsoft.com/office/word/2010/wordprocessingCanvas" xmlns:mo="http://schemas.microsoft.com/office/mac/office/2008/main" xmlns:mc="http://schemas.openxmlformats.org/markup-compatibility/2006" xmlns:mv="urn:schemas-microsoft-com:mac:vml" xmlns:o="urn:schemas-microsoft-com:office:office" xmlns:r="http://schemas.openxmlformats.org/officeDocument/2006/relationships" xmlns:m="http://schemas.openxmlformats.org/officeDocument/2006/math" xmlns:v="urn:schemas-microsoft-com:vml" xmlns:wp14="http://schemas.microsoft.com/office/word/2010/wordprocessingDrawing" xmlns:wp="http://schemas.openxmlformats.org/drawingml/2006/wordprocessingDrawing" xmlns:w10="urn:schemas-microsoft-com:office:word" xmlns:w="http://schemas.openxmlformats.org/wordprocessingml/2006/main" xmlns:w14="http://schemas.microsoft.com/office/word/2010/wordml" xmlns:wpg="http://schemas.microsoft.com/office/word/2010/wordprocessingGroup" xmlns:wpi="http://schemas.microsoft.com/office/word/2010/wordprocessingInk" xmlns:wne="http://schemas.microsoft.com/office/word/2006/wordml" xmlns:wps="http://schemas.microsoft.com/office/word/2010/wordprocessingShape" mc:Ignorable="w14 wp14">
   <w:footnote w:type="separator" w:id="-1">
     <w:p>
       <w:pPr>
@@ -3098,7 +3266,7 @@
 </file>
 
 <file path=word/styles.xml><?xml version="1.0" encoding="utf-8"?>
-<w:styles xmlns:mc="http://schemas.openxmlformats.org/markup-compatibility/2006" xmlns:r="http://schemas.openxmlformats.org/officeDocument/2006/relationships" xmlns:w="http://schemas.openxmlformats.org/wordprocessingml/2006/main" xmlns:w14="http://schemas.microsoft.com/office/word/2010/wordml" xmlns:w15="http://schemas.microsoft.com/office/word/2012/wordml" mc:Ignorable="w14 w15">
+<w:styles xmlns:mc="http://schemas.openxmlformats.org/markup-compatibility/2006" xmlns:r="http://schemas.openxmlformats.org/officeDocument/2006/relationships" xmlns:w="http://schemas.openxmlformats.org/wordprocessingml/2006/main" xmlns:w14="http://schemas.microsoft.com/office/word/2010/wordml" mc:Ignorable="w14">
   <w:docDefaults>
     <w:rPrDefault>
       <w:rPr>
@@ -3114,378 +3282,153 @@
       </w:pPr>
     </w:pPrDefault>
   </w:docDefaults>
-  <w:latentStyles w:defLockedState="0" w:defUIPriority="99" w:defSemiHidden="0" w:defUnhideWhenUsed="0" w:defQFormat="0" w:count="371">
-    <w:lsdException w:name="Normal" w:uiPriority="0" w:qFormat="1"/>
-    <w:lsdException w:name="heading 1" w:uiPriority="9" w:qFormat="1"/>
-    <w:lsdException w:name="heading 2" w:semiHidden="1" w:uiPriority="9" w:unhideWhenUsed="1" w:qFormat="1"/>
-    <w:lsdException w:name="heading 3" w:semiHidden="1" w:uiPriority="9" w:unhideWhenUsed="1" w:qFormat="1"/>
-    <w:lsdException w:name="heading 4" w:semiHidden="1" w:uiPriority="9" w:unhideWhenUsed="1" w:qFormat="1"/>
-    <w:lsdException w:name="heading 5" w:semiHidden="1" w:uiPriority="9" w:unhideWhenUsed="1" w:qFormat="1"/>
-    <w:lsdException w:name="heading 6" w:semiHidden="1" w:uiPriority="9" w:unhideWhenUsed="1" w:qFormat="1"/>
-    <w:lsdException w:name="heading 7" w:semiHidden="1" w:uiPriority="9" w:unhideWhenUsed="1" w:qFormat="1"/>
-    <w:lsdException w:name="heading 8" w:semiHidden="1" w:uiPriority="9" w:unhideWhenUsed="1" w:qFormat="1"/>
-    <w:lsdException w:name="heading 9" w:semiHidden="1" w:uiPriority="9" w:unhideWhenUsed="1" w:qFormat="1"/>
-    <w:lsdException w:name="index 1" w:semiHidden="1" w:unhideWhenUsed="1"/>
-    <w:lsdException w:name="index 2" w:semiHidden="1" w:unhideWhenUsed="1"/>
-    <w:lsdException w:name="index 3" w:semiHidden="1" w:unhideWhenUsed="1"/>
-    <w:lsdException w:name="index 4" w:semiHidden="1" w:unhideWhenUsed="1"/>
-    <w:lsdException w:name="index 5" w:semiHidden="1" w:unhideWhenUsed="1"/>
-    <w:lsdException w:name="index 6" w:semiHidden="1" w:unhideWhenUsed="1"/>
-    <w:lsdException w:name="index 7" w:semiHidden="1" w:unhideWhenUsed="1"/>
-    <w:lsdException w:name="index 8" w:semiHidden="1" w:unhideWhenUsed="1"/>
-    <w:lsdException w:name="index 9" w:semiHidden="1" w:unhideWhenUsed="1"/>
-    <w:lsdException w:name="toc 1" w:semiHidden="1" w:uiPriority="39" w:unhideWhenUsed="1"/>
-    <w:lsdException w:name="toc 2" w:semiHidden="1" w:uiPriority="39" w:unhideWhenUsed="1"/>
-    <w:lsdException w:name="toc 3" w:semiHidden="1" w:uiPriority="39" w:unhideWhenUsed="1"/>
-    <w:lsdException w:name="toc 4" w:semiHidden="1" w:uiPriority="39" w:unhideWhenUsed="1"/>
-    <w:lsdException w:name="toc 5" w:semiHidden="1" w:uiPriority="39" w:unhideWhenUsed="1"/>
-    <w:lsdException w:name="toc 6" w:semiHidden="1" w:uiPriority="39" w:unhideWhenUsed="1"/>
-    <w:lsdException w:name="toc 7" w:semiHidden="1" w:uiPriority="39" w:unhideWhenUsed="1"/>
-    <w:lsdException w:name="toc 8" w:semiHidden="1" w:uiPriority="39" w:unhideWhenUsed="1"/>
-    <w:lsdException w:name="toc 9" w:semiHidden="1" w:uiPriority="39" w:unhideWhenUsed="1"/>
-    <w:lsdException w:name="Normal Indent" w:semiHidden="1" w:unhideWhenUsed="1"/>
-    <w:lsdException w:name="footnote text" w:semiHidden="1" w:unhideWhenUsed="1"/>
-    <w:lsdException w:name="annotation text" w:semiHidden="1" w:unhideWhenUsed="1"/>
-    <w:lsdException w:name="header" w:semiHidden="1" w:unhideWhenUsed="1"/>
-    <w:lsdException w:name="footer" w:semiHidden="1" w:unhideWhenUsed="1"/>
-    <w:lsdException w:name="index heading" w:semiHidden="1" w:unhideWhenUsed="1"/>
-    <w:lsdException w:name="caption" w:semiHidden="1" w:uiPriority="35" w:unhideWhenUsed="1" w:qFormat="1"/>
-    <w:lsdException w:name="table of figures" w:semiHidden="1" w:unhideWhenUsed="1"/>
-    <w:lsdException w:name="envelope address" w:semiHidden="1" w:unhideWhenUsed="1"/>
-    <w:lsdException w:name="envelope return" w:semiHidden="1" w:unhideWhenUsed="1"/>
-    <w:lsdException w:name="footnote reference" w:semiHidden="1" w:unhideWhenUsed="1"/>
-    <w:lsdException w:name="annotation reference" w:semiHidden="1" w:unhideWhenUsed="1"/>
-    <w:lsdException w:name="line number" w:semiHidden="1" w:unhideWhenUsed="1"/>
-    <w:lsdException w:name="page number" w:semiHidden="1" w:unhideWhenUsed="1"/>
-    <w:lsdException w:name="endnote reference" w:semiHidden="1" w:unhideWhenUsed="1"/>
-    <w:lsdException w:name="endnote text" w:semiHidden="1" w:unhideWhenUsed="1"/>
-    <w:lsdException w:name="table of authorities" w:semiHidden="1" w:unhideWhenUsed="1"/>
-    <w:lsdException w:name="macro" w:semiHidden="1" w:unhideWhenUsed="1"/>
-    <w:lsdException w:name="toa heading" w:semiHidden="1" w:unhideWhenUsed="1"/>
-    <w:lsdException w:name="List" w:semiHidden="1" w:unhideWhenUsed="1"/>
-    <w:lsdException w:name="List Bullet" w:semiHidden="1" w:unhideWhenUsed="1"/>
-    <w:lsdException w:name="List Number" w:semiHidden="1" w:unhideWhenUsed="1"/>
-    <w:lsdException w:name="List 2" w:semiHidden="1" w:unhideWhenUsed="1"/>
-    <w:lsdException w:name="List 3" w:semiHidden="1" w:unhideWhenUsed="1"/>
-    <w:lsdException w:name="List 4" w:semiHidden="1" w:unhideWhenUsed="1"/>
-    <w:lsdException w:name="List 5" w:semiHidden="1" w:unhideWhenUsed="1"/>
-    <w:lsdException w:name="List Bullet 2" w:semiHidden="1" w:unhideWhenUsed="1"/>
-    <w:lsdException w:name="List Bullet 3" w:semiHidden="1" w:unhideWhenUsed="1"/>
-    <w:lsdException w:name="List Bullet 4" w:semiHidden="1" w:unhideWhenUsed="1"/>
-    <w:lsdException w:name="List Bullet 5" w:semiHidden="1" w:unhideWhenUsed="1"/>
-    <w:lsdException w:name="List Number 2" w:semiHidden="1" w:unhideWhenUsed="1"/>
-    <w:lsdException w:name="List Number 3" w:semiHidden="1" w:unhideWhenUsed="1"/>
-    <w:lsdException w:name="List Number 4" w:semiHidden="1" w:unhideWhenUsed="1"/>
-    <w:lsdException w:name="List Number 5" w:semiHidden="1" w:unhideWhenUsed="1"/>
-    <w:lsdException w:name="Title" w:uiPriority="10" w:qFormat="1"/>
-    <w:lsdException w:name="Closing" w:semiHidden="1" w:unhideWhenUsed="1"/>
-    <w:lsdException w:name="Signature" w:semiHidden="1" w:unhideWhenUsed="1"/>
-    <w:lsdException w:name="Default Paragraph Font" w:semiHidden="1" w:uiPriority="1" w:unhideWhenUsed="1"/>
-    <w:lsdException w:name="Body Text" w:semiHidden="1" w:unhideWhenUsed="1"/>
-    <w:lsdException w:name="Body Text Indent" w:semiHidden="1" w:unhideWhenUsed="1"/>
-    <w:lsdException w:name="List Continue" w:semiHidden="1" w:unhideWhenUsed="1"/>
-    <w:lsdException w:name="List Continue 2" w:semiHidden="1" w:unhideWhenUsed="1"/>
-    <w:lsdException w:name="List Continue 3" w:semiHidden="1" w:unhideWhenUsed="1"/>
-    <w:lsdException w:name="List Continue 4" w:semiHidden="1" w:unhideWhenUsed="1"/>
-    <w:lsdException w:name="List Continue 5" w:semiHidden="1" w:unhideWhenUsed="1"/>
-    <w:lsdException w:name="Message Header" w:semiHidden="1" w:unhideWhenUsed="1"/>
-    <w:lsdException w:name="Subtitle" w:uiPriority="11" w:qFormat="1"/>
-    <w:lsdException w:name="Salutation" w:semiHidden="1" w:unhideWhenUsed="1"/>
-    <w:lsdException w:name="Date" w:semiHidden="1" w:unhideWhenUsed="1"/>
-    <w:lsdException w:name="Body Text First Indent" w:semiHidden="1" w:unhideWhenUsed="1"/>
-    <w:lsdException w:name="Body Text First Indent 2" w:semiHidden="1" w:unhideWhenUsed="1"/>
-    <w:lsdException w:name="Note Heading" w:semiHidden="1" w:unhideWhenUsed="1"/>
-    <w:lsdException w:name="Body Text 2" w:semiHidden="1" w:unhideWhenUsed="1"/>
-    <w:lsdException w:name="Body Text 3" w:semiHidden="1" w:unhideWhenUsed="1"/>
-    <w:lsdException w:name="Body Text Indent 2" w:semiHidden="1" w:unhideWhenUsed="1"/>
-    <w:lsdException w:name="Body Text Indent 3" w:semiHidden="1" w:unhideWhenUsed="1"/>
-    <w:lsdException w:name="Block Text" w:semiHidden="1" w:unhideWhenUsed="1"/>
-    <w:lsdException w:name="Hyperlink" w:semiHidden="1" w:unhideWhenUsed="1"/>
-    <w:lsdException w:name="FollowedHyperlink" w:semiHidden="1" w:unhideWhenUsed="1"/>
-    <w:lsdException w:name="Strong" w:uiPriority="22" w:qFormat="1"/>
-    <w:lsdException w:name="Emphasis" w:uiPriority="20" w:qFormat="1"/>
-    <w:lsdException w:name="Document Map" w:semiHidden="1" w:unhideWhenUsed="1"/>
-    <w:lsdException w:name="Plain Text" w:semiHidden="1" w:unhideWhenUsed="1"/>
-    <w:lsdException w:name="E-mail Signature" w:semiHidden="1" w:unhideWhenUsed="1"/>
-    <w:lsdException w:name="HTML Top of Form" w:semiHidden="1" w:unhideWhenUsed="1"/>
-    <w:lsdException w:name="HTML Bottom of Form" w:semiHidden="1" w:unhideWhenUsed="1"/>
-    <w:lsdException w:name="Normal (Web)" w:semiHidden="1" w:unhideWhenUsed="1"/>
-    <w:lsdException w:name="HTML Acronym" w:semiHidden="1" w:unhideWhenUsed="1"/>
-    <w:lsdException w:name="HTML Address" w:semiHidden="1" w:unhideWhenUsed="1"/>
-    <w:lsdException w:name="HTML Cite" w:semiHidden="1" w:unhideWhenUsed="1"/>
-    <w:lsdException w:name="HTML Code" w:semiHidden="1" w:unhideWhenUsed="1"/>
-    <w:lsdException w:name="HTML Definition" w:semiHidden="1" w:unhideWhenUsed="1"/>
-    <w:lsdException w:name="HTML Keyboard" w:semiHidden="1" w:unhideWhenUsed="1"/>
-    <w:lsdException w:name="HTML Preformatted" w:semiHidden="1" w:unhideWhenUsed="1"/>
-    <w:lsdException w:name="HTML Sample" w:semiHidden="1" w:unhideWhenUsed="1"/>
-    <w:lsdException w:name="HTML Typewriter" w:semiHidden="1" w:unhideWhenUsed="1"/>
-    <w:lsdException w:name="HTML Variable" w:semiHidden="1" w:unhideWhenUsed="1"/>
-    <w:lsdException w:name="Normal Table" w:semiHidden="1" w:unhideWhenUsed="1"/>
-    <w:lsdException w:name="annotation subject" w:semiHidden="1" w:unhideWhenUsed="1"/>
-    <w:lsdException w:name="No List" w:semiHidden="1" w:unhideWhenUsed="1"/>
-    <w:lsdException w:name="Outline List 1" w:semiHidden="1" w:unhideWhenUsed="1"/>
-    <w:lsdException w:name="Outline List 2" w:semiHidden="1" w:unhideWhenUsed="1"/>
-    <w:lsdException w:name="Outline List 3" w:semiHidden="1" w:unhideWhenUsed="1"/>
-    <w:lsdException w:name="Table Simple 1" w:semiHidden="1" w:unhideWhenUsed="1"/>
-    <w:lsdException w:name="Table Simple 2" w:semiHidden="1" w:unhideWhenUsed="1"/>
-    <w:lsdException w:name="Table Simple 3" w:semiHidden="1" w:unhideWhenUsed="1"/>
-    <w:lsdException w:name="Table Classic 1" w:semiHidden="1" w:unhideWhenUsed="1"/>
-    <w:lsdException w:name="Table Classic 2" w:semiHidden="1" w:unhideWhenUsed="1"/>
-    <w:lsdException w:name="Table Classic 3" w:semiHidden="1" w:unhideWhenUsed="1"/>
-    <w:lsdException w:name="Table Classic 4" w:semiHidden="1" w:unhideWhenUsed="1"/>
-    <w:lsdException w:name="Table Colorful 1" w:semiHidden="1" w:unhideWhenUsed="1"/>
-    <w:lsdException w:name="Table Colorful 2" w:semiHidden="1" w:unhideWhenUsed="1"/>
-    <w:lsdException w:name="Table Colorful 3" w:semiHidden="1" w:unhideWhenUsed="1"/>
-    <w:lsdException w:name="Table Columns 1" w:semiHidden="1" w:unhideWhenUsed="1"/>
-    <w:lsdException w:name="Table Columns 2" w:semiHidden="1" w:unhideWhenUsed="1"/>
-    <w:lsdException w:name="Table Columns 3" w:semiHidden="1" w:unhideWhenUsed="1"/>
-    <w:lsdException w:name="Table Columns 4" w:semiHidden="1" w:unhideWhenUsed="1"/>
-    <w:lsdException w:name="Table Columns 5" w:semiHidden="1" w:unhideWhenUsed="1"/>
-    <w:lsdException w:name="Table Grid 1" w:semiHidden="1" w:unhideWhenUsed="1"/>
-    <w:lsdException w:name="Table Grid 2" w:semiHidden="1" w:unhideWhenUsed="1"/>
-    <w:lsdException w:name="Table Grid 3" w:semiHidden="1" w:unhideWhenUsed="1"/>
-    <w:lsdException w:name="Table Grid 4" w:semiHidden="1" w:unhideWhenUsed="1"/>
-    <w:lsdException w:name="Table Grid 5" w:semiHidden="1" w:unhideWhenUsed="1"/>
-    <w:lsdException w:name="Table Grid 6" w:semiHidden="1" w:unhideWhenUsed="1"/>
-    <w:lsdException w:name="Table Grid 7" w:semiHidden="1" w:unhideWhenUsed="1"/>
-    <w:lsdException w:name="Table Grid 8" w:semiHidden="1" w:unhideWhenUsed="1"/>
-    <w:lsdException w:name="Table List 1" w:semiHidden="1" w:unhideWhenUsed="1"/>
-    <w:lsdException w:name="Table List 2" w:semiHidden="1" w:unhideWhenUsed="1"/>
-    <w:lsdException w:name="Table List 3" w:semiHidden="1" w:unhideWhenUsed="1"/>
-    <w:lsdException w:name="Table List 4" w:semiHidden="1" w:unhideWhenUsed="1"/>
-    <w:lsdException w:name="Table List 5" w:semiHidden="1" w:unhideWhenUsed="1"/>
-    <w:lsdException w:name="Table List 6" w:semiHidden="1" w:unhideWhenUsed="1"/>
-    <w:lsdException w:name="Table List 7" w:semiHidden="1" w:unhideWhenUsed="1"/>
-    <w:lsdException w:name="Table List 8" w:semiHidden="1" w:unhideWhenUsed="1"/>
-    <w:lsdException w:name="Table 3D effects 1" w:semiHidden="1" w:unhideWhenUsed="1"/>
-    <w:lsdException w:name="Table 3D effects 2" w:semiHidden="1" w:unhideWhenUsed="1"/>
-    <w:lsdException w:name="Table 3D effects 3" w:semiHidden="1" w:unhideWhenUsed="1"/>
-    <w:lsdException w:name="Table Contemporary" w:semiHidden="1" w:unhideWhenUsed="1"/>
-    <w:lsdException w:name="Table Elegant" w:semiHidden="1" w:unhideWhenUsed="1"/>
-    <w:lsdException w:name="Table Professional" w:semiHidden="1" w:unhideWhenUsed="1"/>
-    <w:lsdException w:name="Table Subtle 1" w:semiHidden="1" w:unhideWhenUsed="1"/>
-    <w:lsdException w:name="Table Subtle 2" w:semiHidden="1" w:unhideWhenUsed="1"/>
-    <w:lsdException w:name="Table Web 1" w:semiHidden="1" w:unhideWhenUsed="1"/>
-    <w:lsdException w:name="Table Web 2" w:semiHidden="1" w:unhideWhenUsed="1"/>
-    <w:lsdException w:name="Table Web 3" w:semiHidden="1" w:unhideWhenUsed="1"/>
-    <w:lsdException w:name="Balloon Text" w:semiHidden="1" w:unhideWhenUsed="1"/>
-    <w:lsdException w:name="Table Grid" w:uiPriority="39"/>
-    <w:lsdException w:name="Table Theme" w:semiHidden="1" w:unhideWhenUsed="1"/>
-    <w:lsdException w:name="Placeholder Text" w:semiHidden="1"/>
-    <w:lsdException w:name="No Spacing" w:uiPriority="1" w:qFormat="1"/>
-    <w:lsdException w:name="Light Shading" w:uiPriority="60"/>
-    <w:lsdException w:name="Light List" w:uiPriority="61"/>
-    <w:lsdException w:name="Light Grid" w:uiPriority="62"/>
-    <w:lsdException w:name="Medium Shading 1" w:uiPriority="63"/>
-    <w:lsdException w:name="Medium Shading 2" w:uiPriority="64"/>
-    <w:lsdException w:name="Medium List 1" w:uiPriority="65"/>
-    <w:lsdException w:name="Medium List 2" w:uiPriority="66"/>
-    <w:lsdException w:name="Medium Grid 1" w:uiPriority="67"/>
-    <w:lsdException w:name="Medium Grid 2" w:uiPriority="68"/>
-    <w:lsdException w:name="Medium Grid 3" w:uiPriority="69"/>
-    <w:lsdException w:name="Dark List" w:uiPriority="70"/>
-    <w:lsdException w:name="Colorful Shading" w:uiPriority="71"/>
-    <w:lsdException w:name="Colorful List" w:uiPriority="72"/>
-    <w:lsdException w:name="Colorful Grid" w:uiPriority="73"/>
-    <w:lsdException w:name="Light Shading Accent 1" w:uiPriority="60"/>
-    <w:lsdException w:name="Light List Accent 1" w:uiPriority="61"/>
-    <w:lsdException w:name="Light Grid Accent 1" w:uiPriority="62"/>
-    <w:lsdException w:name="Medium Shading 1 Accent 1" w:uiPriority="63"/>
-    <w:lsdException w:name="Medium Shading 2 Accent 1" w:uiPriority="64"/>
-    <w:lsdException w:name="Medium List 1 Accent 1" w:uiPriority="65"/>
-    <w:lsdException w:name="Revision" w:semiHidden="1"/>
-    <w:lsdException w:name="List Paragraph" w:uiPriority="34" w:qFormat="1"/>
-    <w:lsdException w:name="Quote" w:uiPriority="29" w:qFormat="1"/>
-    <w:lsdException w:name="Intense Quote" w:uiPriority="30" w:qFormat="1"/>
-    <w:lsdException w:name="Medium List 2 Accent 1" w:uiPriority="66"/>
-    <w:lsdException w:name="Medium Grid 1 Accent 1" w:uiPriority="67"/>
-    <w:lsdException w:name="Medium Grid 2 Accent 1" w:uiPriority="68"/>
-    <w:lsdException w:name="Medium Grid 3 Accent 1" w:uiPriority="69"/>
-    <w:lsdException w:name="Dark List Accent 1" w:uiPriority="70"/>
-    <w:lsdException w:name="Colorful Shading Accent 1" w:uiPriority="71"/>
-    <w:lsdException w:name="Colorful List Accent 1" w:uiPriority="72"/>
-    <w:lsdException w:name="Colorful Grid Accent 1" w:uiPriority="73"/>
-    <w:lsdException w:name="Light Shading Accent 2" w:uiPriority="60"/>
-    <w:lsdException w:name="Light List Accent 2" w:uiPriority="61"/>
-    <w:lsdException w:name="Light Grid Accent 2" w:uiPriority="62"/>
-    <w:lsdException w:name="Medium Shading 1 Accent 2" w:uiPriority="63"/>
-    <w:lsdException w:name="Medium Shading 2 Accent 2" w:uiPriority="64"/>
-    <w:lsdException w:name="Medium List 1 Accent 2" w:uiPriority="65"/>
-    <w:lsdException w:name="Medium List 2 Accent 2" w:uiPriority="66"/>
-    <w:lsdException w:name="Medium Grid 1 Accent 2" w:uiPriority="67"/>
-    <w:lsdException w:name="Medium Grid 2 Accent 2" w:uiPriority="68"/>
-    <w:lsdException w:name="Medium Grid 3 Accent 2" w:uiPriority="69"/>
-    <w:lsdException w:name="Dark List Accent 2" w:uiPriority="70"/>
-    <w:lsdException w:name="Colorful Shading Accent 2" w:uiPriority="71"/>
-    <w:lsdException w:name="Colorful List Accent 2" w:uiPriority="72"/>
-    <w:lsdException w:name="Colorful Grid Accent 2" w:uiPriority="73"/>
-    <w:lsdException w:name="Light Shading Accent 3" w:uiPriority="60"/>
-    <w:lsdException w:name="Light List Accent 3" w:uiPriority="61"/>
-    <w:lsdException w:name="Light Grid Accent 3" w:uiPriority="62"/>
-    <w:lsdException w:name="Medium Shading 1 Accent 3" w:uiPriority="63"/>
-    <w:lsdException w:name="Medium Shading 2 Accent 3" w:uiPriority="64"/>
-    <w:lsdException w:name="Medium List 1 Accent 3" w:uiPriority="65"/>
-    <w:lsdException w:name="Medium List 2 Accent 3" w:uiPriority="66"/>
-    <w:lsdException w:name="Medium Grid 1 Accent 3" w:uiPriority="67"/>
-    <w:lsdException w:name="Medium Grid 2 Accent 3" w:uiPriority="68"/>
-    <w:lsdException w:name="Medium Grid 3 Accent 3" w:uiPriority="69"/>
-    <w:lsdException w:name="Dark List Accent 3" w:uiPriority="70"/>
-    <w:lsdException w:name="Colorful Shading Accent 3" w:uiPriority="71"/>
-    <w:lsdException w:name="Colorful List Accent 3" w:uiPriority="72"/>
-    <w:lsdException w:name="Colorful Grid Accent 3" w:uiPriority="73"/>
-    <w:lsdException w:name="Light Shading Accent 4" w:uiPriority="60"/>
-    <w:lsdException w:name="Light List Accent 4" w:uiPriority="61"/>
-    <w:lsdException w:name="Light Grid Accent 4" w:uiPriority="62"/>
-    <w:lsdException w:name="Medium Shading 1 Accent 4" w:uiPriority="63"/>
-    <w:lsdException w:name="Medium Shading 2 Accent 4" w:uiPriority="64"/>
-    <w:lsdException w:name="Medium List 1 Accent 4" w:uiPriority="65"/>
-    <w:lsdException w:name="Medium List 2 Accent 4" w:uiPriority="66"/>
-    <w:lsdException w:name="Medium Grid 1 Accent 4" w:uiPriority="67"/>
-    <w:lsdException w:name="Medium Grid 2 Accent 4" w:uiPriority="68"/>
-    <w:lsdException w:name="Medium Grid 3 Accent 4" w:uiPriority="69"/>
-    <w:lsdException w:name="Dark List Accent 4" w:uiPriority="70"/>
-    <w:lsdException w:name="Colorful Shading Accent 4" w:uiPriority="71"/>
-    <w:lsdException w:name="Colorful List Accent 4" w:uiPriority="72"/>
-    <w:lsdException w:name="Colorful Grid Accent 4" w:uiPriority="73"/>
-    <w:lsdException w:name="Light Shading Accent 5" w:uiPriority="60"/>
-    <w:lsdException w:name="Light List Accent 5" w:uiPriority="61"/>
-    <w:lsdException w:name="Light Grid Accent 5" w:uiPriority="62"/>
-    <w:lsdException w:name="Medium Shading 1 Accent 5" w:uiPriority="63"/>
-    <w:lsdException w:name="Medium Shading 2 Accent 5" w:uiPriority="64"/>
-    <w:lsdException w:name="Medium List 1 Accent 5" w:uiPriority="65"/>
-    <w:lsdException w:name="Medium List 2 Accent 5" w:uiPriority="66"/>
-    <w:lsdException w:name="Medium Grid 1 Accent 5" w:uiPriority="67"/>
-    <w:lsdException w:name="Medium Grid 2 Accent 5" w:uiPriority="68"/>
-    <w:lsdException w:name="Medium Grid 3 Accent 5" w:uiPriority="69"/>
-    <w:lsdException w:name="Dark List Accent 5" w:uiPriority="70"/>
-    <w:lsdException w:name="Colorful Shading Accent 5" w:uiPriority="71"/>
-    <w:lsdException w:name="Colorful List Accent 5" w:uiPriority="72"/>
-    <w:lsdException w:name="Colorful Grid Accent 5" w:uiPriority="73"/>
-    <w:lsdException w:name="Light Shading Accent 6" w:uiPriority="60"/>
-    <w:lsdException w:name="Light List Accent 6" w:uiPriority="61"/>
-    <w:lsdException w:name="Light Grid Accent 6" w:uiPriority="62"/>
-    <w:lsdException w:name="Medium Shading 1 Accent 6" w:uiPriority="63"/>
-    <w:lsdException w:name="Medium Shading 2 Accent 6" w:uiPriority="64"/>
-    <w:lsdException w:name="Medium List 1 Accent 6" w:uiPriority="65"/>
-    <w:lsdException w:name="Medium List 2 Accent 6" w:uiPriority="66"/>
-    <w:lsdException w:name="Medium Grid 1 Accent 6" w:uiPriority="67"/>
-    <w:lsdException w:name="Medium Grid 2 Accent 6" w:uiPriority="68"/>
-    <w:lsdException w:name="Medium Grid 3 Accent 6" w:uiPriority="69"/>
-    <w:lsdException w:name="Dark List Accent 6" w:uiPriority="70"/>
-    <w:lsdException w:name="Colorful Shading Accent 6" w:uiPriority="71"/>
-    <w:lsdException w:name="Colorful List Accent 6" w:uiPriority="72"/>
-    <w:lsdException w:name="Colorful Grid Accent 6" w:uiPriority="73"/>
-    <w:lsdException w:name="Subtle Emphasis" w:uiPriority="19" w:qFormat="1"/>
-    <w:lsdException w:name="Intense Emphasis" w:uiPriority="21" w:qFormat="1"/>
-    <w:lsdException w:name="Subtle Reference" w:uiPriority="31" w:qFormat="1"/>
-    <w:lsdException w:name="Intense Reference" w:uiPriority="32" w:qFormat="1"/>
-    <w:lsdException w:name="Book Title" w:uiPriority="33" w:qFormat="1"/>
-    <w:lsdException w:name="Bibliography" w:semiHidden="1" w:uiPriority="37" w:unhideWhenUsed="1"/>
-    <w:lsdException w:name="TOC Heading" w:semiHidden="1" w:uiPriority="39" w:unhideWhenUsed="1" w:qFormat="1"/>
-    <w:lsdException w:name="Plain Table 1" w:uiPriority="41"/>
-    <w:lsdException w:name="Plain Table 2" w:uiPriority="42"/>
-    <w:lsdException w:name="Plain Table 3" w:uiPriority="43"/>
-    <w:lsdException w:name="Plain Table 4" w:uiPriority="44"/>
-    <w:lsdException w:name="Plain Table 5" w:uiPriority="45"/>
-    <w:lsdException w:name="Grid Table Light" w:uiPriority="40"/>
-    <w:lsdException w:name="Grid Table 1 Light" w:uiPriority="46"/>
-    <w:lsdException w:name="Grid Table 2" w:uiPriority="47"/>
-    <w:lsdException w:name="Grid Table 3" w:uiPriority="48"/>
-    <w:lsdException w:name="Grid Table 4" w:uiPriority="49"/>
-    <w:lsdException w:name="Grid Table 5 Dark" w:uiPriority="50"/>
-    <w:lsdException w:name="Grid Table 6 Colorful" w:uiPriority="51"/>
-    <w:lsdException w:name="Grid Table 7 Colorful" w:uiPriority="52"/>
-    <w:lsdException w:name="Grid Table 1 Light Accent 1" w:uiPriority="46"/>
-    <w:lsdException w:name="Grid Table 2 Accent 1" w:uiPriority="47"/>
-    <w:lsdException w:name="Grid Table 3 Accent 1" w:uiPriority="48"/>
-    <w:lsdException w:name="Grid Table 4 Accent 1" w:uiPriority="49"/>
-    <w:lsdException w:name="Grid Table 5 Dark Accent 1" w:uiPriority="50"/>
-    <w:lsdException w:name="Grid Table 6 Colorful Accent 1" w:uiPriority="51"/>
-    <w:lsdException w:name="Grid Table 7 Colorful Accent 1" w:uiPriority="52"/>
-    <w:lsdException w:name="Grid Table 1 Light Accent 2" w:uiPriority="46"/>
-    <w:lsdException w:name="Grid Table 2 Accent 2" w:uiPriority="47"/>
-    <w:lsdException w:name="Grid Table 3 Accent 2" w:uiPriority="48"/>
-    <w:lsdException w:name="Grid Table 4 Accent 2" w:uiPriority="49"/>
-    <w:lsdException w:name="Grid Table 5 Dark Accent 2" w:uiPriority="50"/>
-    <w:lsdException w:name="Grid Table 6 Colorful Accent 2" w:uiPriority="51"/>
-    <w:lsdException w:name="Grid Table 7 Colorful Accent 2" w:uiPriority="52"/>
-    <w:lsdException w:name="Grid Table 1 Light Accent 3" w:uiPriority="46"/>
-    <w:lsdException w:name="Grid Table 2 Accent 3" w:uiPriority="47"/>
-    <w:lsdException w:name="Grid Table 3 Accent 3" w:uiPriority="48"/>
-    <w:lsdException w:name="Grid Table 4 Accent 3" w:uiPriority="49"/>
-    <w:lsdException w:name="Grid Table 5 Dark Accent 3" w:uiPriority="50"/>
-    <w:lsdException w:name="Grid Table 6 Colorful Accent 3" w:uiPriority="51"/>
-    <w:lsdException w:name="Grid Table 7 Colorful Accent 3" w:uiPriority="52"/>
-    <w:lsdException w:name="Grid Table 1 Light Accent 4" w:uiPriority="46"/>
-    <w:lsdException w:name="Grid Table 2 Accent 4" w:uiPriority="47"/>
-    <w:lsdException w:name="Grid Table 3 Accent 4" w:uiPriority="48"/>
-    <w:lsdException w:name="Grid Table 4 Accent 4" w:uiPriority="49"/>
-    <w:lsdException w:name="Grid Table 5 Dark Accent 4" w:uiPriority="50"/>
-    <w:lsdException w:name="Grid Table 6 Colorful Accent 4" w:uiPriority="51"/>
-    <w:lsdException w:name="Grid Table 7 Colorful Accent 4" w:uiPriority="52"/>
-    <w:lsdException w:name="Grid Table 1 Light Accent 5" w:uiPriority="46"/>
-    <w:lsdException w:name="Grid Table 2 Accent 5" w:uiPriority="47"/>
-    <w:lsdException w:name="Grid Table 3 Accent 5" w:uiPriority="48"/>
-    <w:lsdException w:name="Grid Table 4 Accent 5" w:uiPriority="49"/>
-    <w:lsdException w:name="Grid Table 5 Dark Accent 5" w:uiPriority="50"/>
-    <w:lsdException w:name="Grid Table 6 Colorful Accent 5" w:uiPriority="51"/>
-    <w:lsdException w:name="Grid Table 7 Colorful Accent 5" w:uiPriority="52"/>
-    <w:lsdException w:name="Grid Table 1 Light Accent 6" w:uiPriority="46"/>
-    <w:lsdException w:name="Grid Table 2 Accent 6" w:uiPriority="47"/>
-    <w:lsdException w:name="Grid Table 3 Accent 6" w:uiPriority="48"/>
-    <w:lsdException w:name="Grid Table 4 Accent 6" w:uiPriority="49"/>
-    <w:lsdException w:name="Grid Table 5 Dark Accent 6" w:uiPriority="50"/>
-    <w:lsdException w:name="Grid Table 6 Colorful Accent 6" w:uiPriority="51"/>
-    <w:lsdException w:name="Grid Table 7 Colorful Accent 6" w:uiPriority="52"/>
-    <w:lsdException w:name="List Table 1 Light" w:uiPriority="46"/>
-    <w:lsdException w:name="List Table 2" w:uiPriority="47"/>
-    <w:lsdException w:name="List Table 3" w:uiPriority="48"/>
-    <w:lsdException w:name="List Table 4" w:uiPriority="49"/>
-    <w:lsdException w:name="List Table 5 Dark" w:uiPriority="50"/>
-    <w:lsdException w:name="List Table 6 Colorful" w:uiPriority="51"/>
-    <w:lsdException w:name="List Table 7 Colorful" w:uiPriority="52"/>
-    <w:lsdException w:name="List Table 1 Light Accent 1" w:uiPriority="46"/>
-    <w:lsdException w:name="List Table 2 Accent 1" w:uiPriority="47"/>
-    <w:lsdException w:name="List Table 3 Accent 1" w:uiPriority="48"/>
-    <w:lsdException w:name="List Table 4 Accent 1" w:uiPriority="49"/>
-    <w:lsdException w:name="List Table 5 Dark Accent 1" w:uiPriority="50"/>
-    <w:lsdException w:name="List Table 6 Colorful Accent 1" w:uiPriority="51"/>
-    <w:lsdException w:name="List Table 7 Colorful Accent 1" w:uiPriority="52"/>
-    <w:lsdException w:name="List Table 1 Light Accent 2" w:uiPriority="46"/>
-    <w:lsdException w:name="List Table 2 Accent 2" w:uiPriority="47"/>
-    <w:lsdException w:name="List Table 3 Accent 2" w:uiPriority="48"/>
-    <w:lsdException w:name="List Table 4 Accent 2" w:uiPriority="49"/>
-    <w:lsdException w:name="List Table 5 Dark Accent 2" w:uiPriority="50"/>
-    <w:lsdException w:name="List Table 6 Colorful Accent 2" w:uiPriority="51"/>
-    <w:lsdException w:name="List Table 7 Colorful Accent 2" w:uiPriority="52"/>
-    <w:lsdException w:name="List Table 1 Light Accent 3" w:uiPriority="46"/>
-    <w:lsdException w:name="List Table 2 Accent 3" w:uiPriority="47"/>
-    <w:lsdException w:name="List Table 3 Accent 3" w:uiPriority="48"/>
-    <w:lsdException w:name="List Table 4 Accent 3" w:uiPriority="49"/>
-    <w:lsdException w:name="List Table 5 Dark Accent 3" w:uiPriority="50"/>
-    <w:lsdException w:name="List Table 6 Colorful Accent 3" w:uiPriority="51"/>
-    <w:lsdException w:name="List Table 7 Colorful Accent 3" w:uiPriority="52"/>
-    <w:lsdException w:name="List Table 1 Light Accent 4" w:uiPriority="46"/>
-    <w:lsdException w:name="List Table 2 Accent 4" w:uiPriority="47"/>
-    <w:lsdException w:name="List Table 3 Accent 4" w:uiPriority="48"/>
-    <w:lsdException w:name="List Table 4 Accent 4" w:uiPriority="49"/>
-    <w:lsdException w:name="List Table 5 Dark Accent 4" w:uiPriority="50"/>
-    <w:lsdException w:name="List Table 6 Colorful Accent 4" w:uiPriority="51"/>
-    <w:lsdException w:name="List Table 7 Colorful Accent 4" w:uiPriority="52"/>
-    <w:lsdException w:name="List Table 1 Light Accent 5" w:uiPriority="46"/>
-    <w:lsdException w:name="List Table 2 Accent 5" w:uiPriority="47"/>
-    <w:lsdException w:name="List Table 3 Accent 5" w:uiPriority="48"/>
-    <w:lsdException w:name="List Table 4 Accent 5" w:uiPriority="49"/>
-    <w:lsdException w:name="List Table 5 Dark Accent 5" w:uiPriority="50"/>
-    <w:lsdException w:name="List Table 6 Colorful Accent 5" w:uiPriority="51"/>
-    <w:lsdException w:name="List Table 7 Colorful Accent 5" w:uiPriority="52"/>
-    <w:lsdException w:name="List Table 1 Light Accent 6" w:uiPriority="46"/>
-    <w:lsdException w:name="List Table 2 Accent 6" w:uiPriority="47"/>
-    <w:lsdException w:name="List Table 3 Accent 6" w:uiPriority="48"/>
-    <w:lsdException w:name="List Table 4 Accent 6" w:uiPriority="49"/>
-    <w:lsdException w:name="List Table 5 Dark Accent 6" w:uiPriority="50"/>
-    <w:lsdException w:name="List Table 6 Colorful Accent 6" w:uiPriority="51"/>
-    <w:lsdException w:name="List Table 7 Colorful Accent 6" w:uiPriority="52"/>
+  <w:latentStyles w:defLockedState="0" w:defUIPriority="99" w:defSemiHidden="1" w:defUnhideWhenUsed="1" w:defQFormat="0" w:count="276">
+    <w:lsdException w:name="Normal" w:semiHidden="0" w:uiPriority="0" w:unhideWhenUsed="0" w:qFormat="1"/>
+    <w:lsdException w:name="heading 1" w:semiHidden="0" w:uiPriority="9" w:unhideWhenUsed="0" w:qFormat="1"/>
+    <w:lsdException w:name="heading 2" w:uiPriority="9" w:qFormat="1"/>
+    <w:lsdException w:name="heading 3" w:uiPriority="9" w:qFormat="1"/>
+    <w:lsdException w:name="heading 4" w:uiPriority="9" w:qFormat="1"/>
+    <w:lsdException w:name="heading 5" w:uiPriority="9" w:qFormat="1"/>
+    <w:lsdException w:name="heading 6" w:uiPriority="9" w:qFormat="1"/>
+    <w:lsdException w:name="heading 7" w:uiPriority="9" w:qFormat="1"/>
+    <w:lsdException w:name="heading 8" w:uiPriority="9" w:qFormat="1"/>
+    <w:lsdException w:name="heading 9" w:uiPriority="9" w:qFormat="1"/>
+    <w:lsdException w:name="toc 1" w:uiPriority="39"/>
+    <w:lsdException w:name="toc 2" w:uiPriority="39"/>
+    <w:lsdException w:name="toc 3" w:uiPriority="39"/>
+    <w:lsdException w:name="toc 4" w:uiPriority="39"/>
+    <w:lsdException w:name="toc 5" w:uiPriority="39"/>
+    <w:lsdException w:name="toc 6" w:uiPriority="39"/>
+    <w:lsdException w:name="toc 7" w:uiPriority="39"/>
+    <w:lsdException w:name="toc 8" w:uiPriority="39"/>
+    <w:lsdException w:name="toc 9" w:uiPriority="39"/>
+    <w:lsdException w:name="caption" w:uiPriority="35" w:qFormat="1"/>
+    <w:lsdException w:name="Title" w:semiHidden="0" w:uiPriority="10" w:unhideWhenUsed="0" w:qFormat="1"/>
+    <w:lsdException w:name="Default Paragraph Font" w:uiPriority="1"/>
+    <w:lsdException w:name="Subtitle" w:semiHidden="0" w:uiPriority="11" w:unhideWhenUsed="0" w:qFormat="1"/>
+    <w:lsdException w:name="Strong" w:semiHidden="0" w:uiPriority="22" w:unhideWhenUsed="0" w:qFormat="1"/>
+    <w:lsdException w:name="Emphasis" w:semiHidden="0" w:uiPriority="20" w:unhideWhenUsed="0" w:qFormat="1"/>
+    <w:lsdException w:name="Table Grid" w:semiHidden="0" w:uiPriority="39" w:unhideWhenUsed="0"/>
+    <w:lsdException w:name="Note Level 1" w:semiHidden="0" w:unhideWhenUsed="0"/>
+    <w:lsdException w:name="Note Level 2" w:semiHidden="0" w:unhideWhenUsed="0"/>
+    <w:lsdException w:name="Note Level 3" w:semiHidden="0" w:unhideWhenUsed="0"/>
+    <w:lsdException w:name="Note Level 4" w:semiHidden="0" w:unhideWhenUsed="0"/>
+    <w:lsdException w:name="Note Level 5" w:semiHidden="0" w:unhideWhenUsed="0"/>
+    <w:lsdException w:name="Note Level 6" w:semiHidden="0" w:unhideWhenUsed="0"/>
+    <w:lsdException w:name="Note Level 7" w:semiHidden="0" w:unhideWhenUsed="0"/>
+    <w:lsdException w:name="Note Level 8" w:semiHidden="0" w:unhideWhenUsed="0"/>
+    <w:lsdException w:name="Note Level 9" w:semiHidden="0" w:unhideWhenUsed="0"/>
+    <w:lsdException w:name="Placeholder Text" w:unhideWhenUsed="0"/>
+    <w:lsdException w:name="No Spacing" w:semiHidden="0" w:uiPriority="1" w:unhideWhenUsed="0" w:qFormat="1"/>
+    <w:lsdException w:name="Light Shading" w:semiHidden="0" w:uiPriority="60" w:unhideWhenUsed="0"/>
+    <w:lsdException w:name="Light List" w:semiHidden="0" w:uiPriority="61" w:unhideWhenUsed="0"/>
+    <w:lsdException w:name="Light Grid" w:semiHidden="0" w:uiPriority="62" w:unhideWhenUsed="0"/>
+    <w:lsdException w:name="Medium Shading 1" w:semiHidden="0" w:uiPriority="63" w:unhideWhenUsed="0"/>
+    <w:lsdException w:name="Medium Shading 2" w:semiHidden="0" w:uiPriority="64" w:unhideWhenUsed="0"/>
+    <w:lsdException w:name="Medium List 1" w:semiHidden="0" w:uiPriority="65" w:unhideWhenUsed="0"/>
+    <w:lsdException w:name="Medium List 2" w:semiHidden="0" w:uiPriority="66" w:unhideWhenUsed="0"/>
+    <w:lsdException w:name="Medium Grid 1" w:semiHidden="0" w:uiPriority="67" w:unhideWhenUsed="0"/>
+    <w:lsdException w:name="Medium Grid 2" w:semiHidden="0" w:uiPriority="68" w:unhideWhenUsed="0"/>
+    <w:lsdException w:name="Medium Grid 3" w:semiHidden="0" w:uiPriority="69" w:unhideWhenUsed="0"/>
+    <w:lsdException w:name="Dark List" w:semiHidden="0" w:uiPriority="70" w:unhideWhenUsed="0"/>
+    <w:lsdException w:name="Colorful Shading" w:semiHidden="0" w:uiPriority="71" w:unhideWhenUsed="0"/>
+    <w:lsdException w:name="Colorful List" w:semiHidden="0" w:uiPriority="72" w:unhideWhenUsed="0"/>
+    <w:lsdException w:name="Colorful Grid" w:semiHidden="0" w:uiPriority="73" w:unhideWhenUsed="0"/>
+    <w:lsdException w:name="Light Shading Accent 1" w:semiHidden="0" w:uiPriority="60" w:unhideWhenUsed="0"/>
+    <w:lsdException w:name="Light List Accent 1" w:semiHidden="0" w:uiPriority="61" w:unhideWhenUsed="0"/>
+    <w:lsdException w:name="Light Grid Accent 1" w:semiHidden="0" w:uiPriority="62" w:unhideWhenUsed="0"/>
+    <w:lsdException w:name="Medium Shading 1 Accent 1" w:semiHidden="0" w:uiPriority="63" w:unhideWhenUsed="0"/>
+    <w:lsdException w:name="Medium Shading 2 Accent 1" w:semiHidden="0" w:uiPriority="64" w:unhideWhenUsed="0"/>
+    <w:lsdException w:name="Medium List 1 Accent 1" w:semiHidden="0" w:uiPriority="65" w:unhideWhenUsed="0"/>
+    <w:lsdException w:name="Revision" w:unhideWhenUsed="0"/>
+    <w:lsdException w:name="List Paragraph" w:semiHidden="0" w:uiPriority="34" w:unhideWhenUsed="0" w:qFormat="1"/>
+    <w:lsdException w:name="Quote" w:semiHidden="0" w:uiPriority="29" w:unhideWhenUsed="0" w:qFormat="1"/>
+    <w:lsdException w:name="Intense Quote" w:semiHidden="0" w:uiPriority="30" w:unhideWhenUsed="0" w:qFormat="1"/>
+    <w:lsdException w:name="Medium List 2 Accent 1" w:semiHidden="0" w:uiPriority="66" w:unhideWhenUsed="0"/>
+    <w:lsdException w:name="Medium Grid 1 Accent 1" w:semiHidden="0" w:uiPriority="67" w:unhideWhenUsed="0"/>
+    <w:lsdException w:name="Medium Grid 2 Accent 1" w:semiHidden="0" w:uiPriority="68" w:unhideWhenUsed="0"/>
+    <w:lsdException w:name="Medium Grid 3 Accent 1" w:semiHidden="0" w:uiPriority="69" w:unhideWhenUsed="0"/>
+    <w:lsdException w:name="Dark List Accent 1" w:semiHidden="0" w:uiPriority="70" w:unhideWhenUsed="0"/>
+    <w:lsdException w:name="Colorful Shading Accent 1" w:semiHidden="0" w:uiPriority="71" w:unhideWhenUsed="0"/>
+    <w:lsdException w:name="Colorful List Accent 1" w:semiHidden="0" w:uiPriority="72" w:unhideWhenUsed="0"/>
+    <w:lsdException w:name="Colorful Grid Accent 1" w:semiHidden="0" w:uiPriority="73" w:unhideWhenUsed="0"/>
+    <w:lsdException w:name="Light Shading Accent 2" w:semiHidden="0" w:uiPriority="60" w:unhideWhenUsed="0"/>
+    <w:lsdException w:name="Light List Accent 2" w:semiHidden="0" w:uiPriority="61" w:unhideWhenUsed="0"/>
+    <w:lsdException w:name="Light Grid Accent 2" w:semiHidden="0" w:uiPriority="62" w:unhideWhenUsed="0"/>
+    <w:lsdException w:name="Medium Shading 1 Accent 2" w:semiHidden="0" w:uiPriority="63" w:unhideWhenUsed="0"/>
+    <w:lsdException w:name="Medium Shading 2 Accent 2" w:semiHidden="0" w:uiPriority="64" w:unhideWhenUsed="0"/>
+    <w:lsdException w:name="Medium List 1 Accent 2" w:semiHidden="0" w:uiPriority="65" w:unhideWhenUsed="0"/>
+    <w:lsdException w:name="Medium List 2 Accent 2" w:semiHidden="0" w:uiPriority="66" w:unhideWhenUsed="0"/>
+    <w:lsdException w:name="Medium Grid 1 Accent 2" w:semiHidden="0" w:uiPriority="67" w:unhideWhenUsed="0"/>
+    <w:lsdException w:name="Medium Grid 2 Accent 2" w:semiHidden="0" w:uiPriority="68" w:unhideWhenUsed="0"/>
+    <w:lsdException w:name="Medium Grid 3 Accent 2" w:semiHidden="0" w:uiPriority="69" w:unhideWhenUsed="0"/>
+    <w:lsdException w:name="Dark List Accent 2" w:semiHidden="0" w:uiPriority="70" w:unhideWhenUsed="0"/>
+    <w:lsdException w:name="Colorful Shading Accent 2" w:semiHidden="0" w:uiPriority="71" w:unhideWhenUsed="0"/>
+    <w:lsdException w:name="Colorful List Accent 2" w:semiHidden="0" w:uiPriority="72" w:unhideWhenUsed="0"/>
+    <w:lsdException w:name="Colorful Grid Accent 2" w:semiHidden="0" w:uiPriority="73" w:unhideWhenUsed="0"/>
+    <w:lsdException w:name="Light Shading Accent 3" w:semiHidden="0" w:uiPriority="60" w:unhideWhenUsed="0"/>
+    <w:lsdException w:name="Light List Accent 3" w:semiHidden="0" w:uiPriority="61" w:unhideWhenUsed="0"/>
+    <w:lsdException w:name="Light Grid Accent 3" w:semiHidden="0" w:uiPriority="62" w:unhideWhenUsed="0"/>
+    <w:lsdException w:name="Medium Shading 1 Accent 3" w:semiHidden="0" w:uiPriority="63" w:unhideWhenUsed="0"/>
+    <w:lsdException w:name="Medium Shading 2 Accent 3" w:semiHidden="0" w:uiPriority="64" w:unhideWhenUsed="0"/>
+    <w:lsdException w:name="Medium List 1 Accent 3" w:semiHidden="0" w:uiPriority="65" w:unhideWhenUsed="0"/>
+    <w:lsdException w:name="Medium List 2 Accent 3" w:semiHidden="0" w:uiPriority="66" w:unhideWhenUsed="0"/>
+    <w:lsdException w:name="Medium Grid 1 Accent 3" w:semiHidden="0" w:uiPriority="67" w:unhideWhenUsed="0"/>
+    <w:lsdException w:name="Medium Grid 2 Accent 3" w:semiHidden="0" w:uiPriority="68" w:unhideWhenUsed="0"/>
+    <w:lsdException w:name="Medium Grid 3 Accent 3" w:semiHidden="0" w:uiPriority="69" w:unhideWhenUsed="0"/>
+    <w:lsdException w:name="Dark List Accent 3" w:semiHidden="0" w:uiPriority="70" w:unhideWhenUsed="0"/>
+    <w:lsdException w:name="Colorful Shading Accent 3" w:semiHidden="0" w:uiPriority="71" w:unhideWhenUsed="0"/>
+    <w:lsdException w:name="Colorful List Accent 3" w:semiHidden="0" w:uiPriority="72" w:unhideWhenUsed="0"/>
+    <w:lsdException w:name="Colorful Grid Accent 3" w:semiHidden="0" w:uiPriority="73" w:unhideWhenUsed="0"/>
+    <w:lsdException w:name="Light Shading Accent 4" w:semiHidden="0" w:uiPriority="60" w:unhideWhenUsed="0"/>
+    <w:lsdException w:name="Light List Accent 4" w:semiHidden="0" w:uiPriority="61" w:unhideWhenUsed="0"/>
+    <w:lsdException w:name="Light Grid Accent 4" w:semiHidden="0" w:uiPriority="62" w:unhideWhenUsed="0"/>
+    <w:lsdException w:name="Medium Shading 1 Accent 4" w:semiHidden="0" w:uiPriority="63" w:unhideWhenUsed="0"/>
+    <w:lsdException w:name="Medium Shading 2 Accent 4" w:semiHidden="0" w:uiPriority="64" w:unhideWhenUsed="0"/>
+    <w:lsdException w:name="Medium List 1 Accent 4" w:semiHidden="0" w:uiPriority="65" w:unhideWhenUsed="0"/>
+    <w:lsdException w:name="Medium List 2 Accent 4" w:semiHidden="0" w:uiPriority="66" w:unhideWhenUsed="0"/>
+    <w:lsdException w:name="Medium Grid 1 Accent 4" w:semiHidden="0" w:uiPriority="67" w:unhideWhenUsed="0"/>
+    <w:lsdException w:name="Medium Grid 2 Accent 4" w:semiHidden="0" w:uiPriority="68" w:unhideWhenUsed="0"/>
+    <w:lsdException w:name="Medium Grid 3 Accent 4" w:semiHidden="0" w:uiPriority="69" w:unhideWhenUsed="0"/>
+    <w:lsdException w:name="Dark List Accent 4" w:semiHidden="0" w:uiPriority="70" w:unhideWhenUsed="0"/>
+    <w:lsdException w:name="Colorful Shading Accent 4" w:semiHidden="0" w:uiPriority="71" w:unhideWhenUsed="0"/>
+    <w:lsdException w:name="Colorful List Accent 4" w:semiHidden="0" w:uiPriority="72" w:unhideWhenUsed="0"/>
+    <w:lsdException w:name="Colorful Grid Accent 4" w:semiHidden="0" w:uiPriority="73" w:unhideWhenUsed="0"/>
+    <w:lsdException w:name="Light Shading Accent 5" w:semiHidden="0" w:uiPriority="60" w:unhideWhenUsed="0"/>
+    <w:lsdException w:name="Light List Accent 5" w:semiHidden="0" w:uiPriority="61" w:unhideWhenUsed="0"/>
+    <w:lsdException w:name="Light Grid Accent 5" w:semiHidden="0" w:uiPriority="62" w:unhideWhenUsed="0"/>
+    <w:lsdException w:name="Medium Shading 1 Accent 5" w:semiHidden="0" w:uiPriority="63" w:unhideWhenUsed="0"/>
+    <w:lsdException w:name="Medium Shading 2 Accent 5" w:semiHidden="0" w:uiPriority="64" w:unhideWhenUsed="0"/>
+    <w:lsdException w:name="Medium List 1 Accent 5" w:semiHidden="0" w:uiPriority="65" w:unhideWhenUsed="0"/>
+    <w:lsdException w:name="Medium List 2 Accent 5" w:semiHidden="0" w:uiPriority="66" w:unhideWhenUsed="0"/>
+    <w:lsdException w:name="Medium Grid 1 Accent 5" w:semiHidden="0" w:uiPriority="67" w:unhideWhenUsed="0"/>
+    <w:lsdException w:name="Medium Grid 2 Accent 5" w:semiHidden="0" w:uiPriority="68" w:unhideWhenUsed="0"/>
+    <w:lsdException w:name="Medium Grid 3 Accent 5" w:semiHidden="0" w:uiPriority="69" w:unhideWhenUsed="0"/>
+    <w:lsdException w:name="Dark List Accent 5" w:semiHidden="0" w:uiPriority="70" w:unhideWhenUsed="0"/>
+    <w:lsdException w:name="Colorful Shading Accent 5" w:semiHidden="0" w:uiPriority="71" w:unhideWhenUsed="0"/>
+    <w:lsdException w:name="Colorful List Accent 5" w:semiHidden="0" w:uiPriority="72" w:unhideWhenUsed="0"/>
+    <w:lsdException w:name="Colorful Grid Accent 5" w:semiHidden="0" w:uiPriority="73" w:unhideWhenUsed="0"/>
+    <w:lsdException w:name="Light Shading Accent 6" w:semiHidden="0" w:uiPriority="60" w:unhideWhenUsed="0"/>
+    <w:lsdException w:name="Light List Accent 6" w:semiHidden="0" w:uiPriority="61" w:unhideWhenUsed="0"/>
+    <w:lsdException w:name="Light Grid Accent 6" w:semiHidden="0" w:uiPriority="62" w:unhideWhenUsed="0"/>
+    <w:lsdException w:name="Medium Shading 1 Accent 6" w:semiHidden="0" w:uiPriority="63" w:unhideWhenUsed="0"/>
+    <w:lsdException w:name="Medium Shading 2 Accent 6" w:semiHidden="0" w:uiPriority="64" w:unhideWhenUsed="0"/>
+    <w:lsdException w:name="Medium List 1 Accent 6" w:semiHidden="0" w:uiPriority="65" w:unhideWhenUsed="0"/>
+    <w:lsdException w:name="Medium List 2 Accent 6" w:semiHidden="0" w:uiPriority="66" w:unhideWhenUsed="0"/>
+    <w:lsdException w:name="Medium Grid 1 Accent 6" w:semiHidden="0" w:uiPriority="67" w:unhideWhenUsed="0"/>
+    <w:lsdException w:name="Medium Grid 2 Accent 6" w:semiHidden="0" w:uiPriority="68" w:unhideWhenUsed="0"/>
+    <w:lsdException w:name="Medium Grid 3 Accent 6" w:semiHidden="0" w:uiPriority="69" w:unhideWhenUsed="0"/>
+    <w:lsdException w:name="Dark List Accent 6" w:semiHidden="0" w:uiPriority="70" w:unhideWhenUsed="0"/>
+    <w:lsdException w:name="Colorful Shading Accent 6" w:semiHidden="0" w:uiPriority="71" w:unhideWhenUsed="0"/>
+    <w:lsdException w:name="Colorful List Accent 6" w:semiHidden="0" w:uiPriority="72" w:unhideWhenUsed="0"/>
+    <w:lsdException w:name="Colorful Grid Accent 6" w:semiHidden="0" w:uiPriority="73" w:unhideWhenUsed="0"/>
+    <w:lsdException w:name="Subtle Emphasis" w:semiHidden="0" w:uiPriority="19" w:unhideWhenUsed="0" w:qFormat="1"/>
+    <w:lsdException w:name="Intense Emphasis" w:semiHidden="0" w:uiPriority="21" w:unhideWhenUsed="0" w:qFormat="1"/>
+    <w:lsdException w:name="Subtle Reference" w:semiHidden="0" w:uiPriority="31" w:unhideWhenUsed="0" w:qFormat="1"/>
+    <w:lsdException w:name="Intense Reference" w:semiHidden="0" w:uiPriority="32" w:unhideWhenUsed="0" w:qFormat="1"/>
+    <w:lsdException w:name="Book Title" w:semiHidden="0" w:uiPriority="33" w:unhideWhenUsed="0" w:qFormat="1"/>
+    <w:lsdException w:name="Bibliography" w:uiPriority="37"/>
+    <w:lsdException w:name="TOC Heading" w:uiPriority="39" w:qFormat="1"/>
   </w:latentStyles>
   <w:style w:type="paragraph" w:default="1" w:styleId="Normal">
     <w:name w:val="Normal"/>
@@ -4257,6 +4200,1086 @@
       <w:rFonts w:ascii="Segoe UI" w:hAnsi="Segoe UI" w:cs="Segoe UI"/>
       <w:sz w:val="18"/>
       <w:szCs w:val="18"/>
+    </w:rPr>
+  </w:style>
+  <w:style w:type="character" w:styleId="CommentReference">
+    <w:name w:val="annotation reference"/>
+    <w:basedOn w:val="DefaultParagraphFont"/>
+    <w:uiPriority w:val="99"/>
+    <w:semiHidden/>
+    <w:unhideWhenUsed/>
+    <w:rsid w:val="008C3B1C"/>
+    <w:rPr>
+      <w:sz w:val="18"/>
+      <w:szCs w:val="18"/>
+    </w:rPr>
+  </w:style>
+  <w:style w:type="paragraph" w:styleId="CommentText">
+    <w:name w:val="annotation text"/>
+    <w:basedOn w:val="Normal"/>
+    <w:link w:val="CommentTextChar"/>
+    <w:uiPriority w:val="99"/>
+    <w:semiHidden/>
+    <w:unhideWhenUsed/>
+    <w:rsid w:val="008C3B1C"/>
+    <w:pPr>
+      <w:spacing w:line="240" w:lineRule="auto"/>
+    </w:pPr>
+    <w:rPr>
+      <w:sz w:val="24"/>
+      <w:szCs w:val="24"/>
+    </w:rPr>
+  </w:style>
+  <w:style w:type="character" w:customStyle="1" w:styleId="CommentTextChar">
+    <w:name w:val="Comment Text Char"/>
+    <w:basedOn w:val="DefaultParagraphFont"/>
+    <w:link w:val="CommentText"/>
+    <w:uiPriority w:val="99"/>
+    <w:semiHidden/>
+    <w:rsid w:val="008C3B1C"/>
+    <w:rPr>
+      <w:sz w:val="24"/>
+      <w:szCs w:val="24"/>
+    </w:rPr>
+  </w:style>
+  <w:style w:type="paragraph" w:styleId="CommentSubject">
+    <w:name w:val="annotation subject"/>
+    <w:basedOn w:val="CommentText"/>
+    <w:next w:val="CommentText"/>
+    <w:link w:val="CommentSubjectChar"/>
+    <w:uiPriority w:val="99"/>
+    <w:semiHidden/>
+    <w:unhideWhenUsed/>
+    <w:rsid w:val="008C3B1C"/>
+    <w:rPr>
+      <w:b/>
+      <w:bCs/>
+      <w:sz w:val="20"/>
+      <w:szCs w:val="20"/>
+    </w:rPr>
+  </w:style>
+  <w:style w:type="character" w:customStyle="1" w:styleId="CommentSubjectChar">
+    <w:name w:val="Comment Subject Char"/>
+    <w:basedOn w:val="CommentTextChar"/>
+    <w:link w:val="CommentSubject"/>
+    <w:uiPriority w:val="99"/>
+    <w:semiHidden/>
+    <w:rsid w:val="008C3B1C"/>
+    <w:rPr>
+      <w:b/>
+      <w:bCs/>
+      <w:sz w:val="20"/>
+      <w:szCs w:val="20"/>
+    </w:rPr>
+  </w:style>
+</w:styles>
+</file>
+
+<file path=word/stylesWithEffects.xml><?xml version="1.0" encoding="utf-8"?>
+<w:styles xmlns:wpc="http://schemas.microsoft.com/office/word/2010/wordprocessingCanvas" xmlns:mo="http://schemas.microsoft.com/office/mac/office/2008/main" xmlns:mc="http://schemas.openxmlformats.org/markup-compatibility/2006" xmlns:mv="urn:schemas-microsoft-com:mac:vml" xmlns:o="urn:schemas-microsoft-com:office:office" xmlns:r="http://schemas.openxmlformats.org/officeDocument/2006/relationships" xmlns:m="http://schemas.openxmlformats.org/officeDocument/2006/math" xmlns:v="urn:schemas-microsoft-com:vml" xmlns:wp14="http://schemas.microsoft.com/office/word/2010/wordprocessingDrawing" xmlns:wp="http://schemas.openxmlformats.org/drawingml/2006/wordprocessingDrawing" xmlns:w10="urn:schemas-microsoft-com:office:word" xmlns:w="http://schemas.openxmlformats.org/wordprocessingml/2006/main" xmlns:w14="http://schemas.microsoft.com/office/word/2010/wordml" xmlns:wpg="http://schemas.microsoft.com/office/word/2010/wordprocessingGroup" xmlns:wpi="http://schemas.microsoft.com/office/word/2010/wordprocessingInk" xmlns:wne="http://schemas.microsoft.com/office/word/2006/wordml" xmlns:wps="http://schemas.microsoft.com/office/word/2010/wordprocessingShape" mc:Ignorable="w14 wp14">
+  <w:docDefaults>
+    <w:rPrDefault>
+      <w:rPr>
+        <w:rFonts w:asciiTheme="majorHAnsi" w:eastAsiaTheme="majorEastAsia" w:hAnsiTheme="majorHAnsi" w:cstheme="majorBidi"/>
+        <w:sz w:val="22"/>
+        <w:szCs w:val="22"/>
+        <w:lang w:val="en-GB" w:eastAsia="en-US" w:bidi="ar-SA"/>
+      </w:rPr>
+    </w:rPrDefault>
+    <w:pPrDefault>
+      <w:pPr>
+        <w:spacing w:after="200" w:line="252" w:lineRule="auto"/>
+      </w:pPr>
+    </w:pPrDefault>
+  </w:docDefaults>
+  <w:latentStyles w:defLockedState="0" w:defUIPriority="99" w:defSemiHidden="1" w:defUnhideWhenUsed="1" w:defQFormat="0" w:count="276">
+    <w:lsdException w:name="Normal" w:semiHidden="0" w:uiPriority="0" w:unhideWhenUsed="0" w:qFormat="1"/>
+    <w:lsdException w:name="heading 1" w:semiHidden="0" w:uiPriority="9" w:unhideWhenUsed="0" w:qFormat="1"/>
+    <w:lsdException w:name="heading 2" w:uiPriority="9" w:qFormat="1"/>
+    <w:lsdException w:name="heading 3" w:uiPriority="9" w:qFormat="1"/>
+    <w:lsdException w:name="heading 4" w:uiPriority="9" w:qFormat="1"/>
+    <w:lsdException w:name="heading 5" w:uiPriority="9" w:qFormat="1"/>
+    <w:lsdException w:name="heading 6" w:uiPriority="9" w:qFormat="1"/>
+    <w:lsdException w:name="heading 7" w:uiPriority="9" w:qFormat="1"/>
+    <w:lsdException w:name="heading 8" w:uiPriority="9" w:qFormat="1"/>
+    <w:lsdException w:name="heading 9" w:uiPriority="9" w:qFormat="1"/>
+    <w:lsdException w:name="toc 1" w:uiPriority="39"/>
+    <w:lsdException w:name="toc 2" w:uiPriority="39"/>
+    <w:lsdException w:name="toc 3" w:uiPriority="39"/>
+    <w:lsdException w:name="toc 4" w:uiPriority="39"/>
+    <w:lsdException w:name="toc 5" w:uiPriority="39"/>
+    <w:lsdException w:name="toc 6" w:uiPriority="39"/>
+    <w:lsdException w:name="toc 7" w:uiPriority="39"/>
+    <w:lsdException w:name="toc 8" w:uiPriority="39"/>
+    <w:lsdException w:name="toc 9" w:uiPriority="39"/>
+    <w:lsdException w:name="caption" w:uiPriority="35" w:qFormat="1"/>
+    <w:lsdException w:name="Title" w:semiHidden="0" w:uiPriority="10" w:unhideWhenUsed="0" w:qFormat="1"/>
+    <w:lsdException w:name="Default Paragraph Font" w:uiPriority="1"/>
+    <w:lsdException w:name="Subtitle" w:semiHidden="0" w:uiPriority="11" w:unhideWhenUsed="0" w:qFormat="1"/>
+    <w:lsdException w:name="Strong" w:semiHidden="0" w:uiPriority="22" w:unhideWhenUsed="0" w:qFormat="1"/>
+    <w:lsdException w:name="Emphasis" w:semiHidden="0" w:uiPriority="20" w:unhideWhenUsed="0" w:qFormat="1"/>
+    <w:lsdException w:name="Table Grid" w:semiHidden="0" w:uiPriority="39" w:unhideWhenUsed="0"/>
+    <w:lsdException w:name="Note Level 1" w:semiHidden="0" w:unhideWhenUsed="0"/>
+    <w:lsdException w:name="Note Level 2" w:semiHidden="0" w:unhideWhenUsed="0"/>
+    <w:lsdException w:name="Note Level 3" w:semiHidden="0" w:unhideWhenUsed="0"/>
+    <w:lsdException w:name="Note Level 4" w:semiHidden="0" w:unhideWhenUsed="0"/>
+    <w:lsdException w:name="Note Level 5" w:semiHidden="0" w:unhideWhenUsed="0"/>
+    <w:lsdException w:name="Note Level 6" w:semiHidden="0" w:unhideWhenUsed="0"/>
+    <w:lsdException w:name="Note Level 7" w:semiHidden="0" w:unhideWhenUsed="0"/>
+    <w:lsdException w:name="Note Level 8" w:semiHidden="0" w:unhideWhenUsed="0"/>
+    <w:lsdException w:name="Note Level 9" w:semiHidden="0" w:unhideWhenUsed="0"/>
+    <w:lsdException w:name="Placeholder Text" w:unhideWhenUsed="0"/>
+    <w:lsdException w:name="No Spacing" w:semiHidden="0" w:uiPriority="1" w:unhideWhenUsed="0" w:qFormat="1"/>
+    <w:lsdException w:name="Light Shading" w:semiHidden="0" w:uiPriority="60" w:unhideWhenUsed="0"/>
+    <w:lsdException w:name="Light List" w:semiHidden="0" w:uiPriority="61" w:unhideWhenUsed="0"/>
+    <w:lsdException w:name="Light Grid" w:semiHidden="0" w:uiPriority="62" w:unhideWhenUsed="0"/>
+    <w:lsdException w:name="Medium Shading 1" w:semiHidden="0" w:uiPriority="63" w:unhideWhenUsed="0"/>
+    <w:lsdException w:name="Medium Shading 2" w:semiHidden="0" w:uiPriority="64" w:unhideWhenUsed="0"/>
+    <w:lsdException w:name="Medium List 1" w:semiHidden="0" w:uiPriority="65" w:unhideWhenUsed="0"/>
+    <w:lsdException w:name="Medium List 2" w:semiHidden="0" w:uiPriority="66" w:unhideWhenUsed="0"/>
+    <w:lsdException w:name="Medium Grid 1" w:semiHidden="0" w:uiPriority="67" w:unhideWhenUsed="0"/>
+    <w:lsdException w:name="Medium Grid 2" w:semiHidden="0" w:uiPriority="68" w:unhideWhenUsed="0"/>
+    <w:lsdException w:name="Medium Grid 3" w:semiHidden="0" w:uiPriority="69" w:unhideWhenUsed="0"/>
+    <w:lsdException w:name="Dark List" w:semiHidden="0" w:uiPriority="70" w:unhideWhenUsed="0"/>
+    <w:lsdException w:name="Colorful Shading" w:semiHidden="0" w:uiPriority="71" w:unhideWhenUsed="0"/>
+    <w:lsdException w:name="Colorful List" w:semiHidden="0" w:uiPriority="72" w:unhideWhenUsed="0"/>
+    <w:lsdException w:name="Colorful Grid" w:semiHidden="0" w:uiPriority="73" w:unhideWhenUsed="0"/>
+    <w:lsdException w:name="Light Shading Accent 1" w:semiHidden="0" w:uiPriority="60" w:unhideWhenUsed="0"/>
+    <w:lsdException w:name="Light List Accent 1" w:semiHidden="0" w:uiPriority="61" w:unhideWhenUsed="0"/>
+    <w:lsdException w:name="Light Grid Accent 1" w:semiHidden="0" w:uiPriority="62" w:unhideWhenUsed="0"/>
+    <w:lsdException w:name="Medium Shading 1 Accent 1" w:semiHidden="0" w:uiPriority="63" w:unhideWhenUsed="0"/>
+    <w:lsdException w:name="Medium Shading 2 Accent 1" w:semiHidden="0" w:uiPriority="64" w:unhideWhenUsed="0"/>
+    <w:lsdException w:name="Medium List 1 Accent 1" w:semiHidden="0" w:uiPriority="65" w:unhideWhenUsed="0"/>
+    <w:lsdException w:name="Revision" w:unhideWhenUsed="0"/>
+    <w:lsdException w:name="List Paragraph" w:semiHidden="0" w:uiPriority="34" w:unhideWhenUsed="0" w:qFormat="1"/>
+    <w:lsdException w:name="Quote" w:semiHidden="0" w:uiPriority="29" w:unhideWhenUsed="0" w:qFormat="1"/>
+    <w:lsdException w:name="Intense Quote" w:semiHidden="0" w:uiPriority="30" w:unhideWhenUsed="0" w:qFormat="1"/>
+    <w:lsdException w:name="Medium List 2 Accent 1" w:semiHidden="0" w:uiPriority="66" w:unhideWhenUsed="0"/>
+    <w:lsdException w:name="Medium Grid 1 Accent 1" w:semiHidden="0" w:uiPriority="67" w:unhideWhenUsed="0"/>
+    <w:lsdException w:name="Medium Grid 2 Accent 1" w:semiHidden="0" w:uiPriority="68" w:unhideWhenUsed="0"/>
+    <w:lsdException w:name="Medium Grid 3 Accent 1" w:semiHidden="0" w:uiPriority="69" w:unhideWhenUsed="0"/>
+    <w:lsdException w:name="Dark List Accent 1" w:semiHidden="0" w:uiPriority="70" w:unhideWhenUsed="0"/>
+    <w:lsdException w:name="Colorful Shading Accent 1" w:semiHidden="0" w:uiPriority="71" w:unhideWhenUsed="0"/>
+    <w:lsdException w:name="Colorful List Accent 1" w:semiHidden="0" w:uiPriority="72" w:unhideWhenUsed="0"/>
+    <w:lsdException w:name="Colorful Grid Accent 1" w:semiHidden="0" w:uiPriority="73" w:unhideWhenUsed="0"/>
+    <w:lsdException w:name="Light Shading Accent 2" w:semiHidden="0" w:uiPriority="60" w:unhideWhenUsed="0"/>
+    <w:lsdException w:name="Light List Accent 2" w:semiHidden="0" w:uiPriority="61" w:unhideWhenUsed="0"/>
+    <w:lsdException w:name="Light Grid Accent 2" w:semiHidden="0" w:uiPriority="62" w:unhideWhenUsed="0"/>
+    <w:lsdException w:name="Medium Shading 1 Accent 2" w:semiHidden="0" w:uiPriority="63" w:unhideWhenUsed="0"/>
+    <w:lsdException w:name="Medium Shading 2 Accent 2" w:semiHidden="0" w:uiPriority="64" w:unhideWhenUsed="0"/>
+    <w:lsdException w:name="Medium List 1 Accent 2" w:semiHidden="0" w:uiPriority="65" w:unhideWhenUsed="0"/>
+    <w:lsdException w:name="Medium List 2 Accent 2" w:semiHidden="0" w:uiPriority="66" w:unhideWhenUsed="0"/>
+    <w:lsdException w:name="Medium Grid 1 Accent 2" w:semiHidden="0" w:uiPriority="67" w:unhideWhenUsed="0"/>
+    <w:lsdException w:name="Medium Grid 2 Accent 2" w:semiHidden="0" w:uiPriority="68" w:unhideWhenUsed="0"/>
+    <w:lsdException w:name="Medium Grid 3 Accent 2" w:semiHidden="0" w:uiPriority="69" w:unhideWhenUsed="0"/>
+    <w:lsdException w:name="Dark List Accent 2" w:semiHidden="0" w:uiPriority="70" w:unhideWhenUsed="0"/>
+    <w:lsdException w:name="Colorful Shading Accent 2" w:semiHidden="0" w:uiPriority="71" w:unhideWhenUsed="0"/>
+    <w:lsdException w:name="Colorful List Accent 2" w:semiHidden="0" w:uiPriority="72" w:unhideWhenUsed="0"/>
+    <w:lsdException w:name="Colorful Grid Accent 2" w:semiHidden="0" w:uiPriority="73" w:unhideWhenUsed="0"/>
+    <w:lsdException w:name="Light Shading Accent 3" w:semiHidden="0" w:uiPriority="60" w:unhideWhenUsed="0"/>
+    <w:lsdException w:name="Light List Accent 3" w:semiHidden="0" w:uiPriority="61" w:unhideWhenUsed="0"/>
+    <w:lsdException w:name="Light Grid Accent 3" w:semiHidden="0" w:uiPriority="62" w:unhideWhenUsed="0"/>
+    <w:lsdException w:name="Medium Shading 1 Accent 3" w:semiHidden="0" w:uiPriority="63" w:unhideWhenUsed="0"/>
+    <w:lsdException w:name="Medium Shading 2 Accent 3" w:semiHidden="0" w:uiPriority="64" w:unhideWhenUsed="0"/>
+    <w:lsdException w:name="Medium List 1 Accent 3" w:semiHidden="0" w:uiPriority="65" w:unhideWhenUsed="0"/>
+    <w:lsdException w:name="Medium List 2 Accent 3" w:semiHidden="0" w:uiPriority="66" w:unhideWhenUsed="0"/>
+    <w:lsdException w:name="Medium Grid 1 Accent 3" w:semiHidden="0" w:uiPriority="67" w:unhideWhenUsed="0"/>
+    <w:lsdException w:name="Medium Grid 2 Accent 3" w:semiHidden="0" w:uiPriority="68" w:unhideWhenUsed="0"/>
+    <w:lsdException w:name="Medium Grid 3 Accent 3" w:semiHidden="0" w:uiPriority="69" w:unhideWhenUsed="0"/>
+    <w:lsdException w:name="Dark List Accent 3" w:semiHidden="0" w:uiPriority="70" w:unhideWhenUsed="0"/>
+    <w:lsdException w:name="Colorful Shading Accent 3" w:semiHidden="0" w:uiPriority="71" w:unhideWhenUsed="0"/>
+    <w:lsdException w:name="Colorful List Accent 3" w:semiHidden="0" w:uiPriority="72" w:unhideWhenUsed="0"/>
+    <w:lsdException w:name="Colorful Grid Accent 3" w:semiHidden="0" w:uiPriority="73" w:unhideWhenUsed="0"/>
+    <w:lsdException w:name="Light Shading Accent 4" w:semiHidden="0" w:uiPriority="60" w:unhideWhenUsed="0"/>
+    <w:lsdException w:name="Light List Accent 4" w:semiHidden="0" w:uiPriority="61" w:unhideWhenUsed="0"/>
+    <w:lsdException w:name="Light Grid Accent 4" w:semiHidden="0" w:uiPriority="62" w:unhideWhenUsed="0"/>
+    <w:lsdException w:name="Medium Shading 1 Accent 4" w:semiHidden="0" w:uiPriority="63" w:unhideWhenUsed="0"/>
+    <w:lsdException w:name="Medium Shading 2 Accent 4" w:semiHidden="0" w:uiPriority="64" w:unhideWhenUsed="0"/>
+    <w:lsdException w:name="Medium List 1 Accent 4" w:semiHidden="0" w:uiPriority="65" w:unhideWhenUsed="0"/>
+    <w:lsdException w:name="Medium List 2 Accent 4" w:semiHidden="0" w:uiPriority="66" w:unhideWhenUsed="0"/>
+    <w:lsdException w:name="Medium Grid 1 Accent 4" w:semiHidden="0" w:uiPriority="67" w:unhideWhenUsed="0"/>
+    <w:lsdException w:name="Medium Grid 2 Accent 4" w:semiHidden="0" w:uiPriority="68" w:unhideWhenUsed="0"/>
+    <w:lsdException w:name="Medium Grid 3 Accent 4" w:semiHidden="0" w:uiPriority="69" w:unhideWhenUsed="0"/>
+    <w:lsdException w:name="Dark List Accent 4" w:semiHidden="0" w:uiPriority="70" w:unhideWhenUsed="0"/>
+    <w:lsdException w:name="Colorful Shading Accent 4" w:semiHidden="0" w:uiPriority="71" w:unhideWhenUsed="0"/>
+    <w:lsdException w:name="Colorful List Accent 4" w:semiHidden="0" w:uiPriority="72" w:unhideWhenUsed="0"/>
+    <w:lsdException w:name="Colorful Grid Accent 4" w:semiHidden="0" w:uiPriority="73" w:unhideWhenUsed="0"/>
+    <w:lsdException w:name="Light Shading Accent 5" w:semiHidden="0" w:uiPriority="60" w:unhideWhenUsed="0"/>
+    <w:lsdException w:name="Light List Accent 5" w:semiHidden="0" w:uiPriority="61" w:unhideWhenUsed="0"/>
+    <w:lsdException w:name="Light Grid Accent 5" w:semiHidden="0" w:uiPriority="62" w:unhideWhenUsed="0"/>
+    <w:lsdException w:name="Medium Shading 1 Accent 5" w:semiHidden="0" w:uiPriority="63" w:unhideWhenUsed="0"/>
+    <w:lsdException w:name="Medium Shading 2 Accent 5" w:semiHidden="0" w:uiPriority="64" w:unhideWhenUsed="0"/>
+    <w:lsdException w:name="Medium List 1 Accent 5" w:semiHidden="0" w:uiPriority="65" w:unhideWhenUsed="0"/>
+    <w:lsdException w:name="Medium List 2 Accent 5" w:semiHidden="0" w:uiPriority="66" w:unhideWhenUsed="0"/>
+    <w:lsdException w:name="Medium Grid 1 Accent 5" w:semiHidden="0" w:uiPriority="67" w:unhideWhenUsed="0"/>
+    <w:lsdException w:name="Medium Grid 2 Accent 5" w:semiHidden="0" w:uiPriority="68" w:unhideWhenUsed="0"/>
+    <w:lsdException w:name="Medium Grid 3 Accent 5" w:semiHidden="0" w:uiPriority="69" w:unhideWhenUsed="0"/>
+    <w:lsdException w:name="Dark List Accent 5" w:semiHidden="0" w:uiPriority="70" w:unhideWhenUsed="0"/>
+    <w:lsdException w:name="Colorful Shading Accent 5" w:semiHidden="0" w:uiPriority="71" w:unhideWhenUsed="0"/>
+    <w:lsdException w:name="Colorful List Accent 5" w:semiHidden="0" w:uiPriority="72" w:unhideWhenUsed="0"/>
+    <w:lsdException w:name="Colorful Grid Accent 5" w:semiHidden="0" w:uiPriority="73" w:unhideWhenUsed="0"/>
+    <w:lsdException w:name="Light Shading Accent 6" w:semiHidden="0" w:uiPriority="60" w:unhideWhenUsed="0"/>
+    <w:lsdException w:name="Light List Accent 6" w:semiHidden="0" w:uiPriority="61" w:unhideWhenUsed="0"/>
+    <w:lsdException w:name="Light Grid Accent 6" w:semiHidden="0" w:uiPriority="62" w:unhideWhenUsed="0"/>
+    <w:lsdException w:name="Medium Shading 1 Accent 6" w:semiHidden="0" w:uiPriority="63" w:unhideWhenUsed="0"/>
+    <w:lsdException w:name="Medium Shading 2 Accent 6" w:semiHidden="0" w:uiPriority="64" w:unhideWhenUsed="0"/>
+    <w:lsdException w:name="Medium List 1 Accent 6" w:semiHidden="0" w:uiPriority="65" w:unhideWhenUsed="0"/>
+    <w:lsdException w:name="Medium List 2 Accent 6" w:semiHidden="0" w:uiPriority="66" w:unhideWhenUsed="0"/>
+    <w:lsdException w:name="Medium Grid 1 Accent 6" w:semiHidden="0" w:uiPriority="67" w:unhideWhenUsed="0"/>
+    <w:lsdException w:name="Medium Grid 2 Accent 6" w:semiHidden="0" w:uiPriority="68" w:unhideWhenUsed="0"/>
+    <w:lsdException w:name="Medium Grid 3 Accent 6" w:semiHidden="0" w:uiPriority="69" w:unhideWhenUsed="0"/>
+    <w:lsdException w:name="Dark List Accent 6" w:semiHidden="0" w:uiPriority="70" w:unhideWhenUsed="0"/>
+    <w:lsdException w:name="Colorful Shading Accent 6" w:semiHidden="0" w:uiPriority="71" w:unhideWhenUsed="0"/>
+    <w:lsdException w:name="Colorful List Accent 6" w:semiHidden="0" w:uiPriority="72" w:unhideWhenUsed="0"/>
+    <w:lsdException w:name="Colorful Grid Accent 6" w:semiHidden="0" w:uiPriority="73" w:unhideWhenUsed="0"/>
+    <w:lsdException w:name="Subtle Emphasis" w:semiHidden="0" w:uiPriority="19" w:unhideWhenUsed="0" w:qFormat="1"/>
+    <w:lsdException w:name="Intense Emphasis" w:semiHidden="0" w:uiPriority="21" w:unhideWhenUsed="0" w:qFormat="1"/>
+    <w:lsdException w:name="Subtle Reference" w:semiHidden="0" w:uiPriority="31" w:unhideWhenUsed="0" w:qFormat="1"/>
+    <w:lsdException w:name="Intense Reference" w:semiHidden="0" w:uiPriority="32" w:unhideWhenUsed="0" w:qFormat="1"/>
+    <w:lsdException w:name="Book Title" w:semiHidden="0" w:uiPriority="33" w:unhideWhenUsed="0" w:qFormat="1"/>
+    <w:lsdException w:name="Bibliography" w:uiPriority="37"/>
+    <w:lsdException w:name="TOC Heading" w:uiPriority="39" w:qFormat="1"/>
+  </w:latentStyles>
+  <w:style w:type="paragraph" w:default="1" w:styleId="Normal">
+    <w:name w:val="Normal"/>
+    <w:qFormat/>
+    <w:rsid w:val="008E5E98"/>
+  </w:style>
+  <w:style w:type="paragraph" w:styleId="Heading1">
+    <w:name w:val="heading 1"/>
+    <w:basedOn w:val="Normal"/>
+    <w:next w:val="Normal"/>
+    <w:link w:val="Heading1Char"/>
+    <w:uiPriority w:val="9"/>
+    <w:qFormat/>
+    <w:rsid w:val="008E5E98"/>
+    <w:pPr>
+      <w:pBdr>
+        <w:bottom w:val="thinThickSmallGap" w:sz="12" w:space="1" w:color="C45911" w:themeColor="accent2" w:themeShade="BF"/>
+      </w:pBdr>
+      <w:spacing w:before="400"/>
+      <w:jc w:val="center"/>
+      <w:outlineLvl w:val="0"/>
+    </w:pPr>
+    <w:rPr>
+      <w:caps/>
+      <w:color w:val="833C0B" w:themeColor="accent2" w:themeShade="80"/>
+      <w:spacing w:val="20"/>
+      <w:sz w:val="28"/>
+      <w:szCs w:val="28"/>
+    </w:rPr>
+  </w:style>
+  <w:style w:type="paragraph" w:styleId="Heading2">
+    <w:name w:val="heading 2"/>
+    <w:basedOn w:val="Normal"/>
+    <w:next w:val="Normal"/>
+    <w:link w:val="Heading2Char"/>
+    <w:uiPriority w:val="9"/>
+    <w:semiHidden/>
+    <w:unhideWhenUsed/>
+    <w:qFormat/>
+    <w:rsid w:val="008E5E98"/>
+    <w:pPr>
+      <w:pBdr>
+        <w:bottom w:val="single" w:sz="4" w:space="1" w:color="823B0B" w:themeColor="accent2" w:themeShade="7F"/>
+      </w:pBdr>
+      <w:spacing w:before="400"/>
+      <w:jc w:val="center"/>
+      <w:outlineLvl w:val="1"/>
+    </w:pPr>
+    <w:rPr>
+      <w:caps/>
+      <w:color w:val="833C0B" w:themeColor="accent2" w:themeShade="80"/>
+      <w:spacing w:val="15"/>
+      <w:sz w:val="24"/>
+      <w:szCs w:val="24"/>
+    </w:rPr>
+  </w:style>
+  <w:style w:type="paragraph" w:styleId="Heading3">
+    <w:name w:val="heading 3"/>
+    <w:basedOn w:val="Normal"/>
+    <w:next w:val="Normal"/>
+    <w:link w:val="Heading3Char"/>
+    <w:uiPriority w:val="9"/>
+    <w:semiHidden/>
+    <w:unhideWhenUsed/>
+    <w:qFormat/>
+    <w:rsid w:val="008E5E98"/>
+    <w:pPr>
+      <w:pBdr>
+        <w:top w:val="dotted" w:sz="4" w:space="1" w:color="823B0B" w:themeColor="accent2" w:themeShade="7F"/>
+        <w:bottom w:val="dotted" w:sz="4" w:space="1" w:color="823B0B" w:themeColor="accent2" w:themeShade="7F"/>
+      </w:pBdr>
+      <w:spacing w:before="300"/>
+      <w:jc w:val="center"/>
+      <w:outlineLvl w:val="2"/>
+    </w:pPr>
+    <w:rPr>
+      <w:caps/>
+      <w:color w:val="823B0B" w:themeColor="accent2" w:themeShade="7F"/>
+      <w:sz w:val="24"/>
+      <w:szCs w:val="24"/>
+    </w:rPr>
+  </w:style>
+  <w:style w:type="paragraph" w:styleId="Heading4">
+    <w:name w:val="heading 4"/>
+    <w:basedOn w:val="Normal"/>
+    <w:next w:val="Normal"/>
+    <w:link w:val="Heading4Char"/>
+    <w:uiPriority w:val="9"/>
+    <w:semiHidden/>
+    <w:unhideWhenUsed/>
+    <w:qFormat/>
+    <w:rsid w:val="008E5E98"/>
+    <w:pPr>
+      <w:pBdr>
+        <w:bottom w:val="dotted" w:sz="4" w:space="1" w:color="C45911" w:themeColor="accent2" w:themeShade="BF"/>
+      </w:pBdr>
+      <w:spacing w:after="120"/>
+      <w:jc w:val="center"/>
+      <w:outlineLvl w:val="3"/>
+    </w:pPr>
+    <w:rPr>
+      <w:caps/>
+      <w:color w:val="823B0B" w:themeColor="accent2" w:themeShade="7F"/>
+      <w:spacing w:val="10"/>
+    </w:rPr>
+  </w:style>
+  <w:style w:type="paragraph" w:styleId="Heading5">
+    <w:name w:val="heading 5"/>
+    <w:basedOn w:val="Normal"/>
+    <w:next w:val="Normal"/>
+    <w:link w:val="Heading5Char"/>
+    <w:uiPriority w:val="9"/>
+    <w:semiHidden/>
+    <w:unhideWhenUsed/>
+    <w:qFormat/>
+    <w:rsid w:val="008E5E98"/>
+    <w:pPr>
+      <w:spacing w:before="320" w:after="120"/>
+      <w:jc w:val="center"/>
+      <w:outlineLvl w:val="4"/>
+    </w:pPr>
+    <w:rPr>
+      <w:caps/>
+      <w:color w:val="823B0B" w:themeColor="accent2" w:themeShade="7F"/>
+      <w:spacing w:val="10"/>
+    </w:rPr>
+  </w:style>
+  <w:style w:type="paragraph" w:styleId="Heading6">
+    <w:name w:val="heading 6"/>
+    <w:basedOn w:val="Normal"/>
+    <w:next w:val="Normal"/>
+    <w:link w:val="Heading6Char"/>
+    <w:uiPriority w:val="9"/>
+    <w:semiHidden/>
+    <w:unhideWhenUsed/>
+    <w:qFormat/>
+    <w:rsid w:val="008E5E98"/>
+    <w:pPr>
+      <w:spacing w:after="120"/>
+      <w:jc w:val="center"/>
+      <w:outlineLvl w:val="5"/>
+    </w:pPr>
+    <w:rPr>
+      <w:caps/>
+      <w:color w:val="C45911" w:themeColor="accent2" w:themeShade="BF"/>
+      <w:spacing w:val="10"/>
+    </w:rPr>
+  </w:style>
+  <w:style w:type="paragraph" w:styleId="Heading7">
+    <w:name w:val="heading 7"/>
+    <w:basedOn w:val="Normal"/>
+    <w:next w:val="Normal"/>
+    <w:link w:val="Heading7Char"/>
+    <w:uiPriority w:val="9"/>
+    <w:semiHidden/>
+    <w:unhideWhenUsed/>
+    <w:qFormat/>
+    <w:rsid w:val="008E5E98"/>
+    <w:pPr>
+      <w:spacing w:after="120"/>
+      <w:jc w:val="center"/>
+      <w:outlineLvl w:val="6"/>
+    </w:pPr>
+    <w:rPr>
+      <w:i/>
+      <w:iCs/>
+      <w:caps/>
+      <w:color w:val="C45911" w:themeColor="accent2" w:themeShade="BF"/>
+      <w:spacing w:val="10"/>
+    </w:rPr>
+  </w:style>
+  <w:style w:type="paragraph" w:styleId="Heading8">
+    <w:name w:val="heading 8"/>
+    <w:basedOn w:val="Normal"/>
+    <w:next w:val="Normal"/>
+    <w:link w:val="Heading8Char"/>
+    <w:uiPriority w:val="9"/>
+    <w:semiHidden/>
+    <w:unhideWhenUsed/>
+    <w:qFormat/>
+    <w:rsid w:val="008E5E98"/>
+    <w:pPr>
+      <w:spacing w:after="120"/>
+      <w:jc w:val="center"/>
+      <w:outlineLvl w:val="7"/>
+    </w:pPr>
+    <w:rPr>
+      <w:caps/>
+      <w:spacing w:val="10"/>
+      <w:sz w:val="20"/>
+      <w:szCs w:val="20"/>
+    </w:rPr>
+  </w:style>
+  <w:style w:type="paragraph" w:styleId="Heading9">
+    <w:name w:val="heading 9"/>
+    <w:basedOn w:val="Normal"/>
+    <w:next w:val="Normal"/>
+    <w:link w:val="Heading9Char"/>
+    <w:uiPriority w:val="9"/>
+    <w:semiHidden/>
+    <w:unhideWhenUsed/>
+    <w:qFormat/>
+    <w:rsid w:val="008E5E98"/>
+    <w:pPr>
+      <w:spacing w:after="120"/>
+      <w:jc w:val="center"/>
+      <w:outlineLvl w:val="8"/>
+    </w:pPr>
+    <w:rPr>
+      <w:i/>
+      <w:iCs/>
+      <w:caps/>
+      <w:spacing w:val="10"/>
+      <w:sz w:val="20"/>
+      <w:szCs w:val="20"/>
+    </w:rPr>
+  </w:style>
+  <w:style w:type="character" w:default="1" w:styleId="DefaultParagraphFont">
+    <w:name w:val="Default Paragraph Font"/>
+    <w:uiPriority w:val="1"/>
+    <w:semiHidden/>
+    <w:unhideWhenUsed/>
+  </w:style>
+  <w:style w:type="table" w:default="1" w:styleId="TableNormal">
+    <w:name w:val="Normal Table"/>
+    <w:uiPriority w:val="99"/>
+    <w:semiHidden/>
+    <w:unhideWhenUsed/>
+    <w:tblPr>
+      <w:tblInd w:w="0" w:type="dxa"/>
+      <w:tblCellMar>
+        <w:top w:w="0" w:type="dxa"/>
+        <w:left w:w="108" w:type="dxa"/>
+        <w:bottom w:w="0" w:type="dxa"/>
+        <w:right w:w="108" w:type="dxa"/>
+      </w:tblCellMar>
+    </w:tblPr>
+  </w:style>
+  <w:style w:type="numbering" w:default="1" w:styleId="NoList">
+    <w:name w:val="No List"/>
+    <w:uiPriority w:val="99"/>
+    <w:semiHidden/>
+    <w:unhideWhenUsed/>
+  </w:style>
+  <w:style w:type="character" w:customStyle="1" w:styleId="Heading1Char">
+    <w:name w:val="Heading 1 Char"/>
+    <w:basedOn w:val="DefaultParagraphFont"/>
+    <w:link w:val="Heading1"/>
+    <w:uiPriority w:val="9"/>
+    <w:rsid w:val="008E5E98"/>
+    <w:rPr>
+      <w:caps/>
+      <w:color w:val="833C0B" w:themeColor="accent2" w:themeShade="80"/>
+      <w:spacing w:val="20"/>
+      <w:sz w:val="28"/>
+      <w:szCs w:val="28"/>
+    </w:rPr>
+  </w:style>
+  <w:style w:type="character" w:customStyle="1" w:styleId="Heading2Char">
+    <w:name w:val="Heading 2 Char"/>
+    <w:basedOn w:val="DefaultParagraphFont"/>
+    <w:link w:val="Heading2"/>
+    <w:uiPriority w:val="9"/>
+    <w:semiHidden/>
+    <w:rsid w:val="008E5E98"/>
+    <w:rPr>
+      <w:caps/>
+      <w:color w:val="833C0B" w:themeColor="accent2" w:themeShade="80"/>
+      <w:spacing w:val="15"/>
+      <w:sz w:val="24"/>
+      <w:szCs w:val="24"/>
+    </w:rPr>
+  </w:style>
+  <w:style w:type="character" w:customStyle="1" w:styleId="Heading3Char">
+    <w:name w:val="Heading 3 Char"/>
+    <w:basedOn w:val="DefaultParagraphFont"/>
+    <w:link w:val="Heading3"/>
+    <w:uiPriority w:val="9"/>
+    <w:semiHidden/>
+    <w:rsid w:val="008E5E98"/>
+    <w:rPr>
+      <w:caps/>
+      <w:color w:val="823B0B" w:themeColor="accent2" w:themeShade="7F"/>
+      <w:sz w:val="24"/>
+      <w:szCs w:val="24"/>
+    </w:rPr>
+  </w:style>
+  <w:style w:type="character" w:customStyle="1" w:styleId="Heading4Char">
+    <w:name w:val="Heading 4 Char"/>
+    <w:basedOn w:val="DefaultParagraphFont"/>
+    <w:link w:val="Heading4"/>
+    <w:uiPriority w:val="9"/>
+    <w:semiHidden/>
+    <w:rsid w:val="008E5E98"/>
+    <w:rPr>
+      <w:caps/>
+      <w:color w:val="823B0B" w:themeColor="accent2" w:themeShade="7F"/>
+      <w:spacing w:val="10"/>
+    </w:rPr>
+  </w:style>
+  <w:style w:type="character" w:customStyle="1" w:styleId="Heading5Char">
+    <w:name w:val="Heading 5 Char"/>
+    <w:basedOn w:val="DefaultParagraphFont"/>
+    <w:link w:val="Heading5"/>
+    <w:uiPriority w:val="9"/>
+    <w:semiHidden/>
+    <w:rsid w:val="008E5E98"/>
+    <w:rPr>
+      <w:caps/>
+      <w:color w:val="823B0B" w:themeColor="accent2" w:themeShade="7F"/>
+      <w:spacing w:val="10"/>
+    </w:rPr>
+  </w:style>
+  <w:style w:type="character" w:customStyle="1" w:styleId="Heading6Char">
+    <w:name w:val="Heading 6 Char"/>
+    <w:basedOn w:val="DefaultParagraphFont"/>
+    <w:link w:val="Heading6"/>
+    <w:uiPriority w:val="9"/>
+    <w:semiHidden/>
+    <w:rsid w:val="008E5E98"/>
+    <w:rPr>
+      <w:caps/>
+      <w:color w:val="C45911" w:themeColor="accent2" w:themeShade="BF"/>
+      <w:spacing w:val="10"/>
+    </w:rPr>
+  </w:style>
+  <w:style w:type="character" w:customStyle="1" w:styleId="Heading7Char">
+    <w:name w:val="Heading 7 Char"/>
+    <w:basedOn w:val="DefaultParagraphFont"/>
+    <w:link w:val="Heading7"/>
+    <w:uiPriority w:val="9"/>
+    <w:semiHidden/>
+    <w:rsid w:val="008E5E98"/>
+    <w:rPr>
+      <w:i/>
+      <w:iCs/>
+      <w:caps/>
+      <w:color w:val="C45911" w:themeColor="accent2" w:themeShade="BF"/>
+      <w:spacing w:val="10"/>
+    </w:rPr>
+  </w:style>
+  <w:style w:type="character" w:customStyle="1" w:styleId="Heading8Char">
+    <w:name w:val="Heading 8 Char"/>
+    <w:basedOn w:val="DefaultParagraphFont"/>
+    <w:link w:val="Heading8"/>
+    <w:uiPriority w:val="9"/>
+    <w:semiHidden/>
+    <w:rsid w:val="008E5E98"/>
+    <w:rPr>
+      <w:caps/>
+      <w:spacing w:val="10"/>
+      <w:sz w:val="20"/>
+      <w:szCs w:val="20"/>
+    </w:rPr>
+  </w:style>
+  <w:style w:type="character" w:customStyle="1" w:styleId="Heading9Char">
+    <w:name w:val="Heading 9 Char"/>
+    <w:basedOn w:val="DefaultParagraphFont"/>
+    <w:link w:val="Heading9"/>
+    <w:uiPriority w:val="9"/>
+    <w:semiHidden/>
+    <w:rsid w:val="008E5E98"/>
+    <w:rPr>
+      <w:i/>
+      <w:iCs/>
+      <w:caps/>
+      <w:spacing w:val="10"/>
+      <w:sz w:val="20"/>
+      <w:szCs w:val="20"/>
+    </w:rPr>
+  </w:style>
+  <w:style w:type="paragraph" w:styleId="Caption">
+    <w:name w:val="caption"/>
+    <w:basedOn w:val="Normal"/>
+    <w:next w:val="Normal"/>
+    <w:uiPriority w:val="35"/>
+    <w:semiHidden/>
+    <w:unhideWhenUsed/>
+    <w:qFormat/>
+    <w:rsid w:val="008E5E98"/>
+    <w:rPr>
+      <w:caps/>
+      <w:spacing w:val="10"/>
+      <w:sz w:val="18"/>
+      <w:szCs w:val="18"/>
+    </w:rPr>
+  </w:style>
+  <w:style w:type="paragraph" w:styleId="Title">
+    <w:name w:val="Title"/>
+    <w:basedOn w:val="Normal"/>
+    <w:next w:val="Normal"/>
+    <w:link w:val="TitleChar"/>
+    <w:uiPriority w:val="10"/>
+    <w:qFormat/>
+    <w:rsid w:val="008E5E98"/>
+    <w:pPr>
+      <w:pBdr>
+        <w:top w:val="dotted" w:sz="2" w:space="1" w:color="833C0B" w:themeColor="accent2" w:themeShade="80"/>
+        <w:bottom w:val="dotted" w:sz="2" w:space="6" w:color="833C0B" w:themeColor="accent2" w:themeShade="80"/>
+      </w:pBdr>
+      <w:spacing w:before="500" w:after="300" w:line="240" w:lineRule="auto"/>
+      <w:jc w:val="center"/>
+    </w:pPr>
+    <w:rPr>
+      <w:caps/>
+      <w:color w:val="833C0B" w:themeColor="accent2" w:themeShade="80"/>
+      <w:spacing w:val="50"/>
+      <w:sz w:val="44"/>
+      <w:szCs w:val="44"/>
+    </w:rPr>
+  </w:style>
+  <w:style w:type="character" w:customStyle="1" w:styleId="TitleChar">
+    <w:name w:val="Title Char"/>
+    <w:basedOn w:val="DefaultParagraphFont"/>
+    <w:link w:val="Title"/>
+    <w:uiPriority w:val="10"/>
+    <w:rsid w:val="008E5E98"/>
+    <w:rPr>
+      <w:caps/>
+      <w:color w:val="833C0B" w:themeColor="accent2" w:themeShade="80"/>
+      <w:spacing w:val="50"/>
+      <w:sz w:val="44"/>
+      <w:szCs w:val="44"/>
+    </w:rPr>
+  </w:style>
+  <w:style w:type="paragraph" w:styleId="Subtitle">
+    <w:name w:val="Subtitle"/>
+    <w:basedOn w:val="Normal"/>
+    <w:next w:val="Normal"/>
+    <w:link w:val="SubtitleChar"/>
+    <w:uiPriority w:val="11"/>
+    <w:qFormat/>
+    <w:rsid w:val="008E5E98"/>
+    <w:pPr>
+      <w:spacing w:after="560" w:line="240" w:lineRule="auto"/>
+      <w:jc w:val="center"/>
+    </w:pPr>
+    <w:rPr>
+      <w:caps/>
+      <w:spacing w:val="20"/>
+      <w:sz w:val="18"/>
+      <w:szCs w:val="18"/>
+    </w:rPr>
+  </w:style>
+  <w:style w:type="character" w:customStyle="1" w:styleId="SubtitleChar">
+    <w:name w:val="Subtitle Char"/>
+    <w:basedOn w:val="DefaultParagraphFont"/>
+    <w:link w:val="Subtitle"/>
+    <w:uiPriority w:val="11"/>
+    <w:rsid w:val="008E5E98"/>
+    <w:rPr>
+      <w:caps/>
+      <w:spacing w:val="20"/>
+      <w:sz w:val="18"/>
+      <w:szCs w:val="18"/>
+    </w:rPr>
+  </w:style>
+  <w:style w:type="character" w:styleId="Strong">
+    <w:name w:val="Strong"/>
+    <w:uiPriority w:val="22"/>
+    <w:qFormat/>
+    <w:rsid w:val="008E5E98"/>
+    <w:rPr>
+      <w:b/>
+      <w:bCs/>
+      <w:color w:val="C45911" w:themeColor="accent2" w:themeShade="BF"/>
+      <w:spacing w:val="5"/>
+    </w:rPr>
+  </w:style>
+  <w:style w:type="character" w:styleId="Emphasis">
+    <w:name w:val="Emphasis"/>
+    <w:uiPriority w:val="20"/>
+    <w:qFormat/>
+    <w:rsid w:val="008E5E98"/>
+    <w:rPr>
+      <w:caps/>
+      <w:spacing w:val="5"/>
+      <w:sz w:val="20"/>
+      <w:szCs w:val="20"/>
+    </w:rPr>
+  </w:style>
+  <w:style w:type="paragraph" w:styleId="NoSpacing">
+    <w:name w:val="No Spacing"/>
+    <w:basedOn w:val="Normal"/>
+    <w:link w:val="NoSpacingChar"/>
+    <w:uiPriority w:val="1"/>
+    <w:qFormat/>
+    <w:rsid w:val="008E5E98"/>
+    <w:pPr>
+      <w:spacing w:after="0" w:line="240" w:lineRule="auto"/>
+    </w:pPr>
+  </w:style>
+  <w:style w:type="character" w:customStyle="1" w:styleId="NoSpacingChar">
+    <w:name w:val="No Spacing Char"/>
+    <w:basedOn w:val="DefaultParagraphFont"/>
+    <w:link w:val="NoSpacing"/>
+    <w:uiPriority w:val="1"/>
+    <w:rsid w:val="008E5E98"/>
+  </w:style>
+  <w:style w:type="paragraph" w:styleId="ListParagraph">
+    <w:name w:val="List Paragraph"/>
+    <w:basedOn w:val="Normal"/>
+    <w:uiPriority w:val="34"/>
+    <w:qFormat/>
+    <w:rsid w:val="008E5E98"/>
+    <w:pPr>
+      <w:ind w:left="720"/>
+      <w:contextualSpacing/>
+    </w:pPr>
+  </w:style>
+  <w:style w:type="paragraph" w:styleId="Quote">
+    <w:name w:val="Quote"/>
+    <w:basedOn w:val="Normal"/>
+    <w:next w:val="Normal"/>
+    <w:link w:val="QuoteChar"/>
+    <w:uiPriority w:val="29"/>
+    <w:qFormat/>
+    <w:rsid w:val="008E5E98"/>
+    <w:rPr>
+      <w:i/>
+      <w:iCs/>
+    </w:rPr>
+  </w:style>
+  <w:style w:type="character" w:customStyle="1" w:styleId="QuoteChar">
+    <w:name w:val="Quote Char"/>
+    <w:basedOn w:val="DefaultParagraphFont"/>
+    <w:link w:val="Quote"/>
+    <w:uiPriority w:val="29"/>
+    <w:rsid w:val="008E5E98"/>
+    <w:rPr>
+      <w:i/>
+      <w:iCs/>
+    </w:rPr>
+  </w:style>
+  <w:style w:type="paragraph" w:styleId="IntenseQuote">
+    <w:name w:val="Intense Quote"/>
+    <w:basedOn w:val="Normal"/>
+    <w:next w:val="Normal"/>
+    <w:link w:val="IntenseQuoteChar"/>
+    <w:uiPriority w:val="30"/>
+    <w:qFormat/>
+    <w:rsid w:val="008E5E98"/>
+    <w:pPr>
+      <w:pBdr>
+        <w:top w:val="dotted" w:sz="2" w:space="10" w:color="833C0B" w:themeColor="accent2" w:themeShade="80"/>
+        <w:bottom w:val="dotted" w:sz="2" w:space="4" w:color="833C0B" w:themeColor="accent2" w:themeShade="80"/>
+      </w:pBdr>
+      <w:spacing w:before="160" w:line="300" w:lineRule="auto"/>
+      <w:ind w:left="1440" w:right="1440"/>
+    </w:pPr>
+    <w:rPr>
+      <w:caps/>
+      <w:color w:val="823B0B" w:themeColor="accent2" w:themeShade="7F"/>
+      <w:spacing w:val="5"/>
+      <w:sz w:val="20"/>
+      <w:szCs w:val="20"/>
+    </w:rPr>
+  </w:style>
+  <w:style w:type="character" w:customStyle="1" w:styleId="IntenseQuoteChar">
+    <w:name w:val="Intense Quote Char"/>
+    <w:basedOn w:val="DefaultParagraphFont"/>
+    <w:link w:val="IntenseQuote"/>
+    <w:uiPriority w:val="30"/>
+    <w:rsid w:val="008E5E98"/>
+    <w:rPr>
+      <w:caps/>
+      <w:color w:val="823B0B" w:themeColor="accent2" w:themeShade="7F"/>
+      <w:spacing w:val="5"/>
+      <w:sz w:val="20"/>
+      <w:szCs w:val="20"/>
+    </w:rPr>
+  </w:style>
+  <w:style w:type="character" w:styleId="SubtleEmphasis">
+    <w:name w:val="Subtle Emphasis"/>
+    <w:uiPriority w:val="19"/>
+    <w:qFormat/>
+    <w:rsid w:val="008E5E98"/>
+    <w:rPr>
+      <w:i/>
+      <w:iCs/>
+    </w:rPr>
+  </w:style>
+  <w:style w:type="character" w:styleId="IntenseEmphasis">
+    <w:name w:val="Intense Emphasis"/>
+    <w:uiPriority w:val="21"/>
+    <w:qFormat/>
+    <w:rsid w:val="008E5E98"/>
+    <w:rPr>
+      <w:i/>
+      <w:iCs/>
+      <w:caps/>
+      <w:spacing w:val="10"/>
+      <w:sz w:val="20"/>
+      <w:szCs w:val="20"/>
+    </w:rPr>
+  </w:style>
+  <w:style w:type="character" w:styleId="SubtleReference">
+    <w:name w:val="Subtle Reference"/>
+    <w:basedOn w:val="DefaultParagraphFont"/>
+    <w:uiPriority w:val="31"/>
+    <w:qFormat/>
+    <w:rsid w:val="008E5E98"/>
+    <w:rPr>
+      <w:rFonts w:asciiTheme="minorHAnsi" w:eastAsiaTheme="minorEastAsia" w:hAnsiTheme="minorHAnsi" w:cstheme="minorBidi"/>
+      <w:i/>
+      <w:iCs/>
+      <w:color w:val="823B0B" w:themeColor="accent2" w:themeShade="7F"/>
+    </w:rPr>
+  </w:style>
+  <w:style w:type="character" w:styleId="IntenseReference">
+    <w:name w:val="Intense Reference"/>
+    <w:uiPriority w:val="32"/>
+    <w:qFormat/>
+    <w:rsid w:val="008E5E98"/>
+    <w:rPr>
+      <w:rFonts w:asciiTheme="minorHAnsi" w:eastAsiaTheme="minorEastAsia" w:hAnsiTheme="minorHAnsi" w:cstheme="minorBidi"/>
+      <w:b/>
+      <w:bCs/>
+      <w:i/>
+      <w:iCs/>
+      <w:color w:val="823B0B" w:themeColor="accent2" w:themeShade="7F"/>
+    </w:rPr>
+  </w:style>
+  <w:style w:type="character" w:styleId="BookTitle">
+    <w:name w:val="Book Title"/>
+    <w:uiPriority w:val="33"/>
+    <w:qFormat/>
+    <w:rsid w:val="008E5E98"/>
+    <w:rPr>
+      <w:caps/>
+      <w:color w:val="823B0B" w:themeColor="accent2" w:themeShade="7F"/>
+      <w:spacing w:val="5"/>
+      <w:u w:color="823B0B" w:themeColor="accent2" w:themeShade="7F"/>
+    </w:rPr>
+  </w:style>
+  <w:style w:type="paragraph" w:styleId="TOCHeading">
+    <w:name w:val="TOC Heading"/>
+    <w:basedOn w:val="Heading1"/>
+    <w:next w:val="Normal"/>
+    <w:uiPriority w:val="39"/>
+    <w:unhideWhenUsed/>
+    <w:qFormat/>
+    <w:rsid w:val="008E5E98"/>
+    <w:pPr>
+      <w:outlineLvl w:val="9"/>
+    </w:pPr>
+    <w:rPr>
+      <w:lang w:bidi="en-US"/>
+    </w:rPr>
+  </w:style>
+  <w:style w:type="paragraph" w:styleId="Header">
+    <w:name w:val="header"/>
+    <w:basedOn w:val="Normal"/>
+    <w:link w:val="HeaderChar"/>
+    <w:uiPriority w:val="99"/>
+    <w:unhideWhenUsed/>
+    <w:rsid w:val="00CE18D8"/>
+    <w:pPr>
+      <w:tabs>
+        <w:tab w:val="center" w:pos="4513"/>
+        <w:tab w:val="right" w:pos="9026"/>
+      </w:tabs>
+      <w:spacing w:after="0" w:line="240" w:lineRule="auto"/>
+    </w:pPr>
+  </w:style>
+  <w:style w:type="character" w:customStyle="1" w:styleId="HeaderChar">
+    <w:name w:val="Header Char"/>
+    <w:basedOn w:val="DefaultParagraphFont"/>
+    <w:link w:val="Header"/>
+    <w:uiPriority w:val="99"/>
+    <w:rsid w:val="00CE18D8"/>
+  </w:style>
+  <w:style w:type="paragraph" w:styleId="Footer">
+    <w:name w:val="footer"/>
+    <w:basedOn w:val="Normal"/>
+    <w:link w:val="FooterChar"/>
+    <w:uiPriority w:val="99"/>
+    <w:unhideWhenUsed/>
+    <w:rsid w:val="00CE18D8"/>
+    <w:pPr>
+      <w:tabs>
+        <w:tab w:val="center" w:pos="4513"/>
+        <w:tab w:val="right" w:pos="9026"/>
+      </w:tabs>
+      <w:spacing w:after="0" w:line="240" w:lineRule="auto"/>
+    </w:pPr>
+  </w:style>
+  <w:style w:type="character" w:customStyle="1" w:styleId="FooterChar">
+    <w:name w:val="Footer Char"/>
+    <w:basedOn w:val="DefaultParagraphFont"/>
+    <w:link w:val="Footer"/>
+    <w:uiPriority w:val="99"/>
+    <w:rsid w:val="00CE18D8"/>
+  </w:style>
+  <w:style w:type="table" w:styleId="TableGrid">
+    <w:name w:val="Table Grid"/>
+    <w:basedOn w:val="TableNormal"/>
+    <w:uiPriority w:val="39"/>
+    <w:rsid w:val="00247A5A"/>
+    <w:pPr>
+      <w:spacing w:after="0" w:line="240" w:lineRule="auto"/>
+    </w:pPr>
+    <w:tblPr>
+      <w:tblInd w:w="0" w:type="dxa"/>
+      <w:tblBorders>
+        <w:top w:val="single" w:sz="4" w:space="0" w:color="auto"/>
+        <w:left w:val="single" w:sz="4" w:space="0" w:color="auto"/>
+        <w:bottom w:val="single" w:sz="4" w:space="0" w:color="auto"/>
+        <w:right w:val="single" w:sz="4" w:space="0" w:color="auto"/>
+        <w:insideH w:val="single" w:sz="4" w:space="0" w:color="auto"/>
+        <w:insideV w:val="single" w:sz="4" w:space="0" w:color="auto"/>
+      </w:tblBorders>
+      <w:tblCellMar>
+        <w:top w:w="0" w:type="dxa"/>
+        <w:left w:w="108" w:type="dxa"/>
+        <w:bottom w:w="0" w:type="dxa"/>
+        <w:right w:w="108" w:type="dxa"/>
+      </w:tblCellMar>
+    </w:tblPr>
+  </w:style>
+  <w:style w:type="paragraph" w:styleId="TOC1">
+    <w:name w:val="toc 1"/>
+    <w:basedOn w:val="Normal"/>
+    <w:next w:val="Normal"/>
+    <w:autoRedefine/>
+    <w:uiPriority w:val="39"/>
+    <w:unhideWhenUsed/>
+    <w:rsid w:val="000A3046"/>
+    <w:pPr>
+      <w:spacing w:after="100"/>
+    </w:pPr>
+  </w:style>
+  <w:style w:type="character" w:styleId="Hyperlink">
+    <w:name w:val="Hyperlink"/>
+    <w:basedOn w:val="DefaultParagraphFont"/>
+    <w:uiPriority w:val="99"/>
+    <w:unhideWhenUsed/>
+    <w:rsid w:val="000A3046"/>
+    <w:rPr>
+      <w:color w:val="0563C1" w:themeColor="hyperlink"/>
+      <w:u w:val="single"/>
+    </w:rPr>
+  </w:style>
+  <w:style w:type="paragraph" w:styleId="BalloonText">
+    <w:name w:val="Balloon Text"/>
+    <w:basedOn w:val="Normal"/>
+    <w:link w:val="BalloonTextChar"/>
+    <w:uiPriority w:val="99"/>
+    <w:semiHidden/>
+    <w:unhideWhenUsed/>
+    <w:rsid w:val="006526C0"/>
+    <w:pPr>
+      <w:spacing w:after="0" w:line="240" w:lineRule="auto"/>
+    </w:pPr>
+    <w:rPr>
+      <w:rFonts w:ascii="Segoe UI" w:hAnsi="Segoe UI" w:cs="Segoe UI"/>
+      <w:sz w:val="18"/>
+      <w:szCs w:val="18"/>
+    </w:rPr>
+  </w:style>
+  <w:style w:type="character" w:customStyle="1" w:styleId="BalloonTextChar">
+    <w:name w:val="Balloon Text Char"/>
+    <w:basedOn w:val="DefaultParagraphFont"/>
+    <w:link w:val="BalloonText"/>
+    <w:uiPriority w:val="99"/>
+    <w:semiHidden/>
+    <w:rsid w:val="006526C0"/>
+    <w:rPr>
+      <w:rFonts w:ascii="Segoe UI" w:hAnsi="Segoe UI" w:cs="Segoe UI"/>
+      <w:sz w:val="18"/>
+      <w:szCs w:val="18"/>
+    </w:rPr>
+  </w:style>
+  <w:style w:type="character" w:styleId="CommentReference">
+    <w:name w:val="annotation reference"/>
+    <w:basedOn w:val="DefaultParagraphFont"/>
+    <w:uiPriority w:val="99"/>
+    <w:semiHidden/>
+    <w:unhideWhenUsed/>
+    <w:rsid w:val="008C3B1C"/>
+    <w:rPr>
+      <w:sz w:val="18"/>
+      <w:szCs w:val="18"/>
+    </w:rPr>
+  </w:style>
+  <w:style w:type="paragraph" w:styleId="CommentText">
+    <w:name w:val="annotation text"/>
+    <w:basedOn w:val="Normal"/>
+    <w:link w:val="CommentTextChar"/>
+    <w:uiPriority w:val="99"/>
+    <w:semiHidden/>
+    <w:unhideWhenUsed/>
+    <w:rsid w:val="008C3B1C"/>
+    <w:pPr>
+      <w:spacing w:line="240" w:lineRule="auto"/>
+    </w:pPr>
+    <w:rPr>
+      <w:sz w:val="24"/>
+      <w:szCs w:val="24"/>
+    </w:rPr>
+  </w:style>
+  <w:style w:type="character" w:customStyle="1" w:styleId="CommentTextChar">
+    <w:name w:val="Comment Text Char"/>
+    <w:basedOn w:val="DefaultParagraphFont"/>
+    <w:link w:val="CommentText"/>
+    <w:uiPriority w:val="99"/>
+    <w:semiHidden/>
+    <w:rsid w:val="008C3B1C"/>
+    <w:rPr>
+      <w:sz w:val="24"/>
+      <w:szCs w:val="24"/>
+    </w:rPr>
+  </w:style>
+  <w:style w:type="paragraph" w:styleId="CommentSubject">
+    <w:name w:val="annotation subject"/>
+    <w:basedOn w:val="CommentText"/>
+    <w:next w:val="CommentText"/>
+    <w:link w:val="CommentSubjectChar"/>
+    <w:uiPriority w:val="99"/>
+    <w:semiHidden/>
+    <w:unhideWhenUsed/>
+    <w:rsid w:val="008C3B1C"/>
+    <w:rPr>
+      <w:b/>
+      <w:bCs/>
+      <w:sz w:val="20"/>
+      <w:szCs w:val="20"/>
+    </w:rPr>
+  </w:style>
+  <w:style w:type="character" w:customStyle="1" w:styleId="CommentSubjectChar">
+    <w:name w:val="Comment Subject Char"/>
+    <w:basedOn w:val="CommentTextChar"/>
+    <w:link w:val="CommentSubject"/>
+    <w:uiPriority w:val="99"/>
+    <w:semiHidden/>
+    <w:rsid w:val="008C3B1C"/>
+    <w:rPr>
+      <w:b/>
+      <w:bCs/>
+      <w:sz w:val="20"/>
+      <w:szCs w:val="20"/>
     </w:rPr>
   </w:style>
 </w:styles>
@@ -4305,7 +5328,7 @@
     </a:clrScheme>
     <a:fontScheme name="Office">
       <a:majorFont>
-        <a:latin typeface="Calibri Light" panose="020F0302020204030204"/>
+        <a:latin typeface="Calibri Light"/>
         <a:ea typeface=""/>
         <a:cs typeface=""/>
         <a:font script="Jpan" typeface="ＭＳ ゴシック"/>
@@ -4340,7 +5363,7 @@
         <a:font script="Geor" typeface="Sylfaen"/>
       </a:majorFont>
       <a:minorFont>
-        <a:latin typeface="Calibri" panose="020F0502020204030204"/>
+        <a:latin typeface="Calibri"/>
         <a:ea typeface=""/>
         <a:cs typeface=""/>
         <a:font script="Jpan" typeface="ＭＳ 明朝"/>
@@ -4517,7 +5540,7 @@
   <a:extraClrSchemeLst/>
   <a:extLst>
     <a:ext uri="{05A4C25C-085E-4340-85A3-A5531E510DB2}">
-      <thm15:themeFamily xmlns:thm15="http://schemas.microsoft.com/office/thememl/2012/main" name="Office Theme" id="{62F939B6-93AF-4DB8-9C6B-D6C7DFDC589F}" vid="{4A3C46E8-61CC-4603-A589-7422A47A8E4A}"/>
+      <thm15:themeFamily xmlns:thm15="http://schemas.microsoft.com/office/thememl/2012/main" xmlns="" name="Office Theme" id="{62F939B6-93AF-4DB8-9C6B-D6C7DFDC589F}" vid="{4A3C46E8-61CC-4603-A589-7422A47A8E4A}"/>
     </a:ext>
   </a:extLst>
 </a:theme>
@@ -4528,7 +5551,7 @@
 </file>
 
 <file path=customXml/itemProps1.xml><?xml version="1.0" encoding="utf-8"?>
-<ds:datastoreItem xmlns:ds="http://schemas.openxmlformats.org/officeDocument/2006/customXml" ds:itemID="{43C3A15A-BDDC-4641-94F5-07F73321A320}">
+<ds:datastoreItem xmlns:ds="http://schemas.openxmlformats.org/officeDocument/2006/customXml" ds:itemID="{8A995F7F-4D66-0C46-B47A-FCD72E7CC7BC}">
   <ds:schemaRefs>
     <ds:schemaRef ds:uri="http://schemas.openxmlformats.org/officeDocument/2006/bibliography"/>
   </ds:schemaRefs>

</xml_diff>